<commit_message>
Random Quote Generator - includes bootstrap example
</commit_message>
<xml_diff>
--- a/Individual Professional Development Plan Template.docx
+++ b/Individual Professional Development Plan Template.docx
@@ -725,7 +725,7 @@
                       </mc:Choice>
                       <mc:Fallback>
                         <w:pict>
-                          <v:oval w14:anchorId="3F675DA2" id="Oval 1" o:spid="_x0000_s1026" style="position:absolute;margin-left:8.85pt;margin-top:-3.15pt;width:15.45pt;height:19.65pt;z-index:251659264;visibility:visible;mso-wrap-style:square;mso-wrap-distance-left:9pt;mso-wrap-distance-top:0;mso-wrap-distance-right:9pt;mso-wrap-distance-bottom:0;mso-position-horizontal:absolute;mso-position-horizontal-relative:text;mso-position-vertical:absolute;mso-position-vertical-relative:text;v-text-anchor:middle" o:gfxdata="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" filled="f" strokecolor="red">
+                          <v:oval w14:anchorId="28AF4156" id="Oval 1" o:spid="_x0000_s1026" style="position:absolute;margin-left:8.85pt;margin-top:-3.15pt;width:15.45pt;height:19.65pt;z-index:251659264;visibility:visible;mso-wrap-style:square;mso-wrap-distance-left:9pt;mso-wrap-distance-top:0;mso-wrap-distance-right:9pt;mso-wrap-distance-bottom:0;mso-position-horizontal:absolute;mso-position-horizontal-relative:text;mso-position-vertical:absolute;mso-position-vertical-relative:text;v-text-anchor:middle" o:gfxdata="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" filled="f" strokecolor="red">
                             <v:shadow on="t" color="black" opacity="22937f" origin=",.5" offset="0,.63889mm"/>
                           </v:oval>
                         </w:pict>
@@ -864,7 +864,7 @@
                       </mc:Choice>
                       <mc:Fallback>
                         <w:pict>
-                          <v:oval w14:anchorId="0444819F" id="Oval 3" o:spid="_x0000_s1026" style="position:absolute;margin-left:6.15pt;margin-top:-2.65pt;width:15.45pt;height:19.65pt;z-index:251657216;visibility:visible;mso-wrap-style:square;mso-wrap-distance-left:9pt;mso-wrap-distance-top:0;mso-wrap-distance-right:9pt;mso-wrap-distance-bottom:0;mso-position-horizontal:absolute;mso-position-horizontal-relative:text;mso-position-vertical:absolute;mso-position-vertical-relative:text;v-text-anchor:middle" o:gfxdata="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" filled="f" strokecolor="red">
+                          <v:oval w14:anchorId="3A3E1538" id="Oval 3" o:spid="_x0000_s1026" style="position:absolute;margin-left:6.15pt;margin-top:-2.65pt;width:15.45pt;height:19.65pt;z-index:251657216;visibility:visible;mso-wrap-style:square;mso-wrap-distance-left:9pt;mso-wrap-distance-top:0;mso-wrap-distance-right:9pt;mso-wrap-distance-bottom:0;mso-position-horizontal:absolute;mso-position-horizontal-relative:text;mso-position-vertical:absolute;mso-position-vertical-relative:text;v-text-anchor:middle" o:gfxdata="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" filled="f" strokecolor="red">
                             <v:shadow on="t" color="black" opacity="22937f" origin=",.5" offset="0,.63889mm"/>
                           </v:oval>
                         </w:pict>
@@ -1014,7 +1014,7 @@
                       </mc:Choice>
                       <mc:Fallback>
                         <w:pict>
-                          <v:oval w14:anchorId="5881B91C" id="Oval 4" o:spid="_x0000_s1026" style="position:absolute;margin-left:18.1pt;margin-top:-3.1pt;width:15.45pt;height:19.65pt;z-index:251665408;visibility:visible;mso-wrap-style:square;mso-wrap-distance-left:9pt;mso-wrap-distance-top:0;mso-wrap-distance-right:9pt;mso-wrap-distance-bottom:0;mso-position-horizontal:absolute;mso-position-horizontal-relative:text;mso-position-vertical:absolute;mso-position-vertical-relative:text;v-text-anchor:middle" o:gfxdata="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" filled="f" strokecolor="red">
+                          <v:oval w14:anchorId="36832B17" id="Oval 4" o:spid="_x0000_s1026" style="position:absolute;margin-left:18.1pt;margin-top:-3.1pt;width:15.45pt;height:19.65pt;z-index:251665408;visibility:visible;mso-wrap-style:square;mso-wrap-distance-left:9pt;mso-wrap-distance-top:0;mso-wrap-distance-right:9pt;mso-wrap-distance-bottom:0;mso-position-horizontal:absolute;mso-position-horizontal-relative:text;mso-position-vertical:absolute;mso-position-vertical-relative:text;v-text-anchor:middle" o:gfxdata="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" filled="f" strokecolor="red">
                             <v:shadow on="t" color="black" opacity="22937f" origin=",.5" offset="0,.63889mm"/>
                           </v:oval>
                         </w:pict>
@@ -1172,7 +1172,7 @@
                       </mc:Choice>
                       <mc:Fallback>
                         <w:pict>
-                          <v:oval w14:anchorId="5A9B93B9" id="Oval 9" o:spid="_x0000_s1026" style="position:absolute;margin-left:21.15pt;margin-top:-1.75pt;width:15.45pt;height:19.65pt;z-index:251675648;visibility:visible;mso-wrap-style:square;mso-wrap-distance-left:9pt;mso-wrap-distance-top:0;mso-wrap-distance-right:9pt;mso-wrap-distance-bottom:0;mso-position-horizontal:absolute;mso-position-horizontal-relative:text;mso-position-vertical:absolute;mso-position-vertical-relative:text;v-text-anchor:middle" o:gfxdata="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" filled="f" strokecolor="red">
+                          <v:oval w14:anchorId="12FD2233" id="Oval 9" o:spid="_x0000_s1026" style="position:absolute;margin-left:21.15pt;margin-top:-1.75pt;width:15.45pt;height:19.65pt;z-index:251675648;visibility:visible;mso-wrap-style:square;mso-wrap-distance-left:9pt;mso-wrap-distance-top:0;mso-wrap-distance-right:9pt;mso-wrap-distance-bottom:0;mso-position-horizontal:absolute;mso-position-horizontal-relative:text;mso-position-vertical:absolute;mso-position-vertical-relative:text;v-text-anchor:middle" o:gfxdata="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" filled="f" strokecolor="red">
                             <v:shadow on="t" color="black" opacity="22937f" origin=",.5" offset="0,.63889mm"/>
                           </v:oval>
                         </w:pict>
@@ -1479,7 +1479,7 @@
                       </mc:Choice>
                       <mc:Fallback>
                         <w:pict>
-                          <v:oval w14:anchorId="43166BB0" id="Oval 7" o:spid="_x0000_s1026" style="position:absolute;margin-left:44.5pt;margin-top:-2.65pt;width:15.45pt;height:19.65pt;z-index:251671552;visibility:visible;mso-wrap-style:square;mso-wrap-distance-left:9pt;mso-wrap-distance-top:0;mso-wrap-distance-right:9pt;mso-wrap-distance-bottom:0;mso-position-horizontal:absolute;mso-position-horizontal-relative:text;mso-position-vertical:absolute;mso-position-vertical-relative:text;v-text-anchor:middle" o:gfxdata="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" filled="f" strokecolor="red">
+                          <v:oval w14:anchorId="73F5EEBF" id="Oval 7" o:spid="_x0000_s1026" style="position:absolute;margin-left:44.5pt;margin-top:-2.65pt;width:15.45pt;height:19.65pt;z-index:251671552;visibility:visible;mso-wrap-style:square;mso-wrap-distance-left:9pt;mso-wrap-distance-top:0;mso-wrap-distance-right:9pt;mso-wrap-distance-bottom:0;mso-position-horizontal:absolute;mso-position-horizontal-relative:text;mso-position-vertical:absolute;mso-position-vertical-relative:text;v-text-anchor:middle" o:gfxdata="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" filled="f" strokecolor="red">
                             <v:shadow on="t" color="black" opacity="22937f" origin=",.5" offset="0,.63889mm"/>
                           </v:oval>
                         </w:pict>
@@ -1611,7 +1611,7 @@
                       </mc:Choice>
                       <mc:Fallback>
                         <w:pict>
-                          <v:oval w14:anchorId="30D5DA1A" id="Oval 8" o:spid="_x0000_s1026" style="position:absolute;margin-left:19pt;margin-top:-3.55pt;width:15.45pt;height:19.65pt;z-index:251673600;visibility:visible;mso-wrap-style:square;mso-wrap-distance-left:9pt;mso-wrap-distance-top:0;mso-wrap-distance-right:9pt;mso-wrap-distance-bottom:0;mso-position-horizontal:absolute;mso-position-horizontal-relative:text;mso-position-vertical:absolute;mso-position-vertical-relative:text;v-text-anchor:middle" o:gfxdata="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" filled="f" strokecolor="red">
+                          <v:oval w14:anchorId="351B9816" id="Oval 8" o:spid="_x0000_s1026" style="position:absolute;margin-left:19pt;margin-top:-3.55pt;width:15.45pt;height:19.65pt;z-index:251673600;visibility:visible;mso-wrap-style:square;mso-wrap-distance-left:9pt;mso-wrap-distance-top:0;mso-wrap-distance-right:9pt;mso-wrap-distance-bottom:0;mso-position-horizontal:absolute;mso-position-horizontal-relative:text;mso-position-vertical:absolute;mso-position-vertical-relative:text;v-text-anchor:middle" o:gfxdata="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" filled="f" strokecolor="red">
                             <v:shadow on="t" color="black" opacity="22937f" origin=",.5" offset="0,.63889mm"/>
                           </v:oval>
                         </w:pict>
@@ -1754,7 +1754,7 @@
                       </mc:Choice>
                       <mc:Fallback>
                         <w:pict>
-                          <v:oval w14:anchorId="1655CDD5" id="Oval 10" o:spid="_x0000_s1026" style="position:absolute;margin-left:20.7pt;margin-top:0;width:15.45pt;height:19.65pt;z-index:251677696;visibility:visible;mso-wrap-style:square;mso-wrap-distance-left:9pt;mso-wrap-distance-top:0;mso-wrap-distance-right:9pt;mso-wrap-distance-bottom:0;mso-position-horizontal:absolute;mso-position-horizontal-relative:text;mso-position-vertical:absolute;mso-position-vertical-relative:text;v-text-anchor:middle" o:gfxdata="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" filled="f" strokecolor="red">
+                          <v:oval w14:anchorId="6E2D11E1" id="Oval 10" o:spid="_x0000_s1026" style="position:absolute;margin-left:20.7pt;margin-top:0;width:15.45pt;height:19.65pt;z-index:251677696;visibility:visible;mso-wrap-style:square;mso-wrap-distance-left:9pt;mso-wrap-distance-top:0;mso-wrap-distance-right:9pt;mso-wrap-distance-bottom:0;mso-position-horizontal:absolute;mso-position-horizontal-relative:text;mso-position-vertical:absolute;mso-position-vertical-relative:text;v-text-anchor:middle" o:gfxdata="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" filled="f" strokecolor="red">
                             <v:shadow on="t" color="black" opacity="22937f" origin=",.5" offset="0,.63889mm"/>
                           </v:oval>
                         </w:pict>
@@ -1891,7 +1891,7 @@
                       </mc:Choice>
                       <mc:Fallback>
                         <w:pict>
-                          <v:oval w14:anchorId="1E19793F" id="Oval 2" o:spid="_x0000_s1026" style="position:absolute;margin-left:18.85pt;margin-top:-2.15pt;width:15.45pt;height:19.65pt;z-index:251679744;visibility:visible;mso-wrap-style:square;mso-wrap-distance-left:9pt;mso-wrap-distance-top:0;mso-wrap-distance-right:9pt;mso-wrap-distance-bottom:0;mso-position-horizontal:absolute;mso-position-horizontal-relative:text;mso-position-vertical:absolute;mso-position-vertical-relative:text;v-text-anchor:middle" o:gfxdata="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" filled="f" strokecolor="red">
+                          <v:oval w14:anchorId="77A06B59" id="Oval 2" o:spid="_x0000_s1026" style="position:absolute;margin-left:18.85pt;margin-top:-2.15pt;width:15.45pt;height:19.65pt;z-index:251679744;visibility:visible;mso-wrap-style:square;mso-wrap-distance-left:9pt;mso-wrap-distance-top:0;mso-wrap-distance-right:9pt;mso-wrap-distance-bottom:0;mso-position-horizontal:absolute;mso-position-horizontal-relative:text;mso-position-vertical:absolute;mso-position-vertical-relative:text;v-text-anchor:middle" o:gfxdata="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" filled="f" strokecolor="red">
                             <v:shadow on="t" color="black" opacity="22937f" origin=",.5" offset="0,.63889mm"/>
                           </v:oval>
                         </w:pict>
@@ -2209,7 +2209,7 @@
                       </mc:Choice>
                       <mc:Fallback>
                         <w:pict>
-                          <v:oval w14:anchorId="1B297AC4" id="Oval 5" o:spid="_x0000_s1026" style="position:absolute;margin-left:30.5pt;margin-top:-2.55pt;width:15.45pt;height:19.65pt;z-index:251681792;visibility:visible;mso-wrap-style:square;mso-wrap-distance-left:9pt;mso-wrap-distance-top:0;mso-wrap-distance-right:9pt;mso-wrap-distance-bottom:0;mso-position-horizontal:absolute;mso-position-horizontal-relative:text;mso-position-vertical:absolute;mso-position-vertical-relative:text;v-text-anchor:middle" o:gfxdata="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" filled="f" strokecolor="red">
+                          <v:oval w14:anchorId="44C34211" id="Oval 5" o:spid="_x0000_s1026" style="position:absolute;margin-left:30.5pt;margin-top:-2.55pt;width:15.45pt;height:19.65pt;z-index:251681792;visibility:visible;mso-wrap-style:square;mso-wrap-distance-left:9pt;mso-wrap-distance-top:0;mso-wrap-distance-right:9pt;mso-wrap-distance-bottom:0;mso-position-horizontal:absolute;mso-position-horizontal-relative:text;mso-position-vertical:absolute;mso-position-vertical-relative:text;v-text-anchor:middle" o:gfxdata="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" filled="f" strokecolor="red">
                             <v:shadow on="t" color="black" opacity="22937f" origin=",.5" offset="0,.63889mm"/>
                           </v:oval>
                         </w:pict>
@@ -2357,7 +2357,7 @@
                       </mc:Choice>
                       <mc:Fallback>
                         <w:pict>
-                          <v:oval w14:anchorId="0625BB39" id="Oval 6" o:spid="_x0000_s1026" style="position:absolute;margin-left:18.35pt;margin-top:-1.85pt;width:15.45pt;height:19.65pt;z-index:251683840;visibility:visible;mso-wrap-style:square;mso-wrap-distance-left:9pt;mso-wrap-distance-top:0;mso-wrap-distance-right:9pt;mso-wrap-distance-bottom:0;mso-position-horizontal:absolute;mso-position-horizontal-relative:text;mso-position-vertical:absolute;mso-position-vertical-relative:text;v-text-anchor:middle" o:gfxdata="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" filled="f" strokecolor="red">
+                          <v:oval w14:anchorId="145389DB" id="Oval 6" o:spid="_x0000_s1026" style="position:absolute;margin-left:18.35pt;margin-top:-1.85pt;width:15.45pt;height:19.65pt;z-index:251683840;visibility:visible;mso-wrap-style:square;mso-wrap-distance-left:9pt;mso-wrap-distance-top:0;mso-wrap-distance-right:9pt;mso-wrap-distance-bottom:0;mso-position-horizontal:absolute;mso-position-horizontal-relative:text;mso-position-vertical:absolute;mso-position-vertical-relative:text;v-text-anchor:middle" o:gfxdata="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" filled="f" strokecolor="red">
                             <v:shadow on="t" color="black" opacity="22937f" origin=",.5" offset="0,.63889mm"/>
                           </v:oval>
                         </w:pict>
@@ -2503,7 +2503,7 @@
                       </mc:Choice>
                       <mc:Fallback>
                         <w:pict>
-                          <v:oval w14:anchorId="0EBC1097" id="Oval 11" o:spid="_x0000_s1026" style="position:absolute;margin-left:21.15pt;margin-top:-2.5pt;width:15.45pt;height:19.65pt;z-index:251685888;visibility:visible;mso-wrap-style:square;mso-wrap-distance-left:9pt;mso-wrap-distance-top:0;mso-wrap-distance-right:9pt;mso-wrap-distance-bottom:0;mso-position-horizontal:absolute;mso-position-horizontal-relative:text;mso-position-vertical:absolute;mso-position-vertical-relative:text;v-text-anchor:middle" o:gfxdata="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" filled="f" strokecolor="red">
+                          <v:oval w14:anchorId="4109180C" id="Oval 11" o:spid="_x0000_s1026" style="position:absolute;margin-left:21.15pt;margin-top:-2.5pt;width:15.45pt;height:19.65pt;z-index:251685888;visibility:visible;mso-wrap-style:square;mso-wrap-distance-left:9pt;mso-wrap-distance-top:0;mso-wrap-distance-right:9pt;mso-wrap-distance-bottom:0;mso-position-horizontal:absolute;mso-position-horizontal-relative:text;mso-position-vertical:absolute;mso-position-vertical-relative:text;v-text-anchor:middle" o:gfxdata="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" filled="f" strokecolor="red">
                             <v:shadow on="t" color="black" opacity="22937f" origin=",.5" offset="0,.63889mm"/>
                           </v:oval>
                         </w:pict>
@@ -2640,7 +2640,7 @@
                       </mc:Choice>
                       <mc:Fallback>
                         <w:pict>
-                          <v:oval w14:anchorId="65B2566A" id="Oval 12" o:spid="_x0000_s1026" style="position:absolute;margin-left:18.85pt;margin-top:-.45pt;width:15.45pt;height:19.65pt;z-index:251687936;visibility:visible;mso-wrap-style:square;mso-wrap-distance-left:9pt;mso-wrap-distance-top:0;mso-wrap-distance-right:9pt;mso-wrap-distance-bottom:0;mso-position-horizontal:absolute;mso-position-horizontal-relative:text;mso-position-vertical:absolute;mso-position-vertical-relative:text;v-text-anchor:middle" o:gfxdata="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" filled="f" strokecolor="red">
+                          <v:oval w14:anchorId="1E0D01D1" id="Oval 12" o:spid="_x0000_s1026" style="position:absolute;margin-left:18.85pt;margin-top:-.45pt;width:15.45pt;height:19.65pt;z-index:251687936;visibility:visible;mso-wrap-style:square;mso-wrap-distance-left:9pt;mso-wrap-distance-top:0;mso-wrap-distance-right:9pt;mso-wrap-distance-bottom:0;mso-position-horizontal:absolute;mso-position-horizontal-relative:text;mso-position-vertical:absolute;mso-position-vertical-relative:text;v-text-anchor:middle" o:gfxdata="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" filled="f" strokecolor="red">
                             <v:shadow on="t" color="black" opacity="22937f" origin=",.5" offset="0,.63889mm"/>
                           </v:oval>
                         </w:pict>
@@ -2871,7 +2871,6 @@
                     <w:spacing w:line="240" w:lineRule="auto"/>
                     <w:jc w:val="center"/>
                   </w:pPr>
-                  <w:bookmarkStart w:id="0" w:name="_GoBack"/>
                   <w:r>
                     <w:rPr>
                       <w:noProof/>
@@ -2940,14 +2939,13 @@
                       </mc:Choice>
                       <mc:Fallback>
                         <w:pict>
-                          <v:oval w14:anchorId="5833BFEC" id="Oval 22" o:spid="_x0000_s1026" style="position:absolute;margin-left:6.65pt;margin-top:-2.8pt;width:15.45pt;height:19.65pt;z-index:251661312;visibility:visible;mso-wrap-style:square;mso-wrap-distance-left:9pt;mso-wrap-distance-top:0;mso-wrap-distance-right:9pt;mso-wrap-distance-bottom:0;mso-position-horizontal:absolute;mso-position-horizontal-relative:text;mso-position-vertical:absolute;mso-position-vertical-relative:text;v-text-anchor:middle" o:gfxdata="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" filled="f" strokecolor="red">
+                          <v:oval w14:anchorId="390B343C" id="Oval 22" o:spid="_x0000_s1026" style="position:absolute;margin-left:6.65pt;margin-top:-2.8pt;width:15.45pt;height:19.65pt;z-index:251661312;visibility:visible;mso-wrap-style:square;mso-wrap-distance-left:9pt;mso-wrap-distance-top:0;mso-wrap-distance-right:9pt;mso-wrap-distance-bottom:0;mso-position-horizontal:absolute;mso-position-horizontal-relative:text;mso-position-vertical:absolute;mso-position-vertical-relative:text;v-text-anchor:middle" o:gfxdata="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" filled="f" strokecolor="red">
                             <v:shadow on="t" color="black" opacity="22937f" origin=",.5" offset="0,.63889mm"/>
                           </v:oval>
                         </w:pict>
                       </mc:Fallback>
                     </mc:AlternateContent>
                   </w:r>
-                  <w:bookmarkEnd w:id="0"/>
                   <w:r>
                     <w:t>C  3  2  1  0</w:t>
                   </w:r>
@@ -3010,13 +3008,13 @@
                     <mc:AlternateContent>
                       <mc:Choice Requires="wps">
                         <w:drawing>
-                          <wp:anchor distT="0" distB="0" distL="114300" distR="114300" simplePos="0" relativeHeight="251710464" behindDoc="0" locked="0" layoutInCell="1" allowOverlap="1" wp14:anchorId="3F35DD7A" wp14:editId="2F611788">
+                          <wp:anchor distT="0" distB="0" distL="114300" distR="114300" simplePos="0" relativeHeight="251710464" behindDoc="0" locked="0" layoutInCell="1" allowOverlap="1" wp14:anchorId="3F35DD7A" wp14:editId="7D06829A">
                             <wp:simplePos x="0" y="0"/>
                             <wp:positionH relativeFrom="column">
-                              <wp:posOffset>280720</wp:posOffset>
+                              <wp:posOffset>102540</wp:posOffset>
                             </wp:positionH>
                             <wp:positionV relativeFrom="paragraph">
-                              <wp:posOffset>-26209</wp:posOffset>
+                              <wp:posOffset>-20097</wp:posOffset>
                             </wp:positionV>
                             <wp:extent cx="195943" cy="249382"/>
                             <wp:effectExtent l="57150" t="19050" r="0" b="93980"/>
@@ -3070,7 +3068,7 @@
                       </mc:Choice>
                       <mc:Fallback>
                         <w:pict>
-                          <v:oval w14:anchorId="05C3F807" id="Oval 24" o:spid="_x0000_s1026" style="position:absolute;margin-left:22.1pt;margin-top:-2.05pt;width:15.45pt;height:19.65pt;z-index:251710464;visibility:visible;mso-wrap-style:square;mso-wrap-distance-left:9pt;mso-wrap-distance-top:0;mso-wrap-distance-right:9pt;mso-wrap-distance-bottom:0;mso-position-horizontal:absolute;mso-position-horizontal-relative:text;mso-position-vertical:absolute;mso-position-vertical-relative:text;v-text-anchor:middle" o:gfxdata="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" filled="f" strokecolor="red">
+                          <v:oval w14:anchorId="55CE0104" id="Oval 24" o:spid="_x0000_s1026" style="position:absolute;margin-left:8.05pt;margin-top:-1.6pt;width:15.45pt;height:19.65pt;z-index:251710464;visibility:visible;mso-wrap-style:square;mso-wrap-distance-left:9pt;mso-wrap-distance-top:0;mso-wrap-distance-right:9pt;mso-wrap-distance-bottom:0;mso-position-horizontal:absolute;mso-position-horizontal-relative:text;mso-position-vertical:absolute;mso-position-vertical-relative:text;v-text-anchor:middle" o:gfxdata="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" filled="f" strokecolor="red">
                             <v:shadow on="t" color="black" opacity="22937f" origin=",.5" offset="0,.63889mm"/>
                           </v:oval>
                         </w:pict>
@@ -3106,6 +3104,8 @@
                   <w:r>
                     <w:t>Add your own resource(s):</w:t>
                   </w:r>
+                  <w:bookmarkStart w:id="0" w:name="_GoBack"/>
+                  <w:bookmarkEnd w:id="0"/>
                 </w:p>
                 <w:p>
                   <w:pPr>
@@ -3405,7 +3405,7 @@
                       </mc:Choice>
                       <mc:Fallback>
                         <w:pict>
-                          <v:oval w14:anchorId="14AD4919" id="Oval 14" o:spid="_x0000_s1026" style="position:absolute;margin-left:22.1pt;margin-top:-3.7pt;width:15.45pt;height:19.65pt;z-index:251692032;visibility:visible;mso-wrap-style:square;mso-wrap-distance-left:9pt;mso-wrap-distance-top:0;mso-wrap-distance-right:9pt;mso-wrap-distance-bottom:0;mso-position-horizontal:absolute;mso-position-horizontal-relative:text;mso-position-vertical:absolute;mso-position-vertical-relative:text;v-text-anchor:middle" o:gfxdata="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" filled="f" strokecolor="red">
+                          <v:oval w14:anchorId="40776226" id="Oval 14" o:spid="_x0000_s1026" style="position:absolute;margin-left:22.1pt;margin-top:-3.7pt;width:15.45pt;height:19.65pt;z-index:251692032;visibility:visible;mso-wrap-style:square;mso-wrap-distance-left:9pt;mso-wrap-distance-top:0;mso-wrap-distance-right:9pt;mso-wrap-distance-bottom:0;mso-position-horizontal:absolute;mso-position-horizontal-relative:text;mso-position-vertical:absolute;mso-position-vertical-relative:text;v-text-anchor:middle" o:gfxdata="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" filled="f" strokecolor="red">
                             <v:shadow on="t" color="black" opacity="22937f" origin=",.5" offset="0,.63889mm"/>
                           </v:oval>
                         </w:pict>
@@ -3546,7 +3546,7 @@
                       </mc:Choice>
                       <mc:Fallback>
                         <w:pict>
-                          <v:oval w14:anchorId="44CD112A" id="Oval 15" o:spid="_x0000_s1026" style="position:absolute;margin-left:17.9pt;margin-top:-1.6pt;width:15.45pt;height:19.65pt;z-index:251694080;visibility:visible;mso-wrap-style:square;mso-wrap-distance-left:9pt;mso-wrap-distance-top:0;mso-wrap-distance-right:9pt;mso-wrap-distance-bottom:0;mso-position-horizontal:absolute;mso-position-horizontal-relative:text;mso-position-vertical:absolute;mso-position-vertical-relative:text;v-text-anchor:middle" o:gfxdata="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" filled="f" strokecolor="red">
+                          <v:oval w14:anchorId="122C79DC" id="Oval 15" o:spid="_x0000_s1026" style="position:absolute;margin-left:17.9pt;margin-top:-1.6pt;width:15.45pt;height:19.65pt;z-index:251694080;visibility:visible;mso-wrap-style:square;mso-wrap-distance-left:9pt;mso-wrap-distance-top:0;mso-wrap-distance-right:9pt;mso-wrap-distance-bottom:0;mso-position-horizontal:absolute;mso-position-horizontal-relative:text;mso-position-vertical:absolute;mso-position-vertical-relative:text;v-text-anchor:middle" o:gfxdata="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" filled="f" strokecolor="red">
                             <v:shadow on="t" color="black" opacity="22937f" origin=",.5" offset="0,.63889mm"/>
                           </v:oval>
                         </w:pict>
@@ -3694,7 +3694,7 @@
                       </mc:Choice>
                       <mc:Fallback>
                         <w:pict>
-                          <v:oval w14:anchorId="27EC7B5C" id="Oval 16" o:spid="_x0000_s1026" style="position:absolute;margin-left:20.7pt;margin-top:-2.35pt;width:15.45pt;height:19.65pt;z-index:251696128;visibility:visible;mso-wrap-style:square;mso-wrap-distance-left:9pt;mso-wrap-distance-top:0;mso-wrap-distance-right:9pt;mso-wrap-distance-bottom:0;mso-position-horizontal:absolute;mso-position-horizontal-relative:text;mso-position-vertical:absolute;mso-position-vertical-relative:text;v-text-anchor:middle" o:gfxdata="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" filled="f" strokecolor="red">
+                          <v:oval w14:anchorId="69985EE9" id="Oval 16" o:spid="_x0000_s1026" style="position:absolute;margin-left:20.7pt;margin-top:-2.35pt;width:15.45pt;height:19.65pt;z-index:251696128;visibility:visible;mso-wrap-style:square;mso-wrap-distance-left:9pt;mso-wrap-distance-top:0;mso-wrap-distance-right:9pt;mso-wrap-distance-bottom:0;mso-position-horizontal:absolute;mso-position-horizontal-relative:text;mso-position-vertical:absolute;mso-position-vertical-relative:text;v-text-anchor:middle" o:gfxdata="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" filled="f" strokecolor="red">
                             <v:shadow on="t" color="black" opacity="22937f" origin=",.5" offset="0,.63889mm"/>
                           </v:oval>
                         </w:pict>
@@ -3842,7 +3842,7 @@
                       </mc:Choice>
                       <mc:Fallback>
                         <w:pict>
-                          <v:oval w14:anchorId="6DDF5806" id="Oval 17" o:spid="_x0000_s1026" style="position:absolute;margin-left:22.1pt;margin-top:-.65pt;width:15.45pt;height:19.65pt;z-index:251698176;visibility:visible;mso-wrap-style:square;mso-wrap-distance-left:9pt;mso-wrap-distance-top:0;mso-wrap-distance-right:9pt;mso-wrap-distance-bottom:0;mso-position-horizontal:absolute;mso-position-horizontal-relative:text;mso-position-vertical:absolute;mso-position-vertical-relative:text;v-text-anchor:middle" o:gfxdata="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" filled="f" strokecolor="red">
+                          <v:oval w14:anchorId="6DDD0B01" id="Oval 17" o:spid="_x0000_s1026" style="position:absolute;margin-left:22.1pt;margin-top:-.65pt;width:15.45pt;height:19.65pt;z-index:251698176;visibility:visible;mso-wrap-style:square;mso-wrap-distance-left:9pt;mso-wrap-distance-top:0;mso-wrap-distance-right:9pt;mso-wrap-distance-bottom:0;mso-position-horizontal:absolute;mso-position-horizontal-relative:text;mso-position-vertical:absolute;mso-position-vertical-relative:text;v-text-anchor:middle" o:gfxdata="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" filled="f" strokecolor="red">
                             <v:shadow on="t" color="black" opacity="22937f" origin=",.5" offset="0,.63889mm"/>
                           </v:oval>
                         </w:pict>
@@ -4183,7 +4183,7 @@
                       </mc:Choice>
                       <mc:Fallback>
                         <w:pict>
-                          <v:oval w14:anchorId="5872D991" id="Oval 19" o:spid="_x0000_s1026" style="position:absolute;margin-left:19.3pt;margin-top:-3.1pt;width:15.45pt;height:19.65pt;z-index:251702272;visibility:visible;mso-wrap-style:square;mso-wrap-distance-left:9pt;mso-wrap-distance-top:0;mso-wrap-distance-right:9pt;mso-wrap-distance-bottom:0;mso-position-horizontal:absolute;mso-position-horizontal-relative:text;mso-position-vertical:absolute;mso-position-vertical-relative:text;v-text-anchor:middle" o:gfxdata="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" filled="f" strokecolor="red">
+                          <v:oval w14:anchorId="5A3ED5EF" id="Oval 19" o:spid="_x0000_s1026" style="position:absolute;margin-left:19.3pt;margin-top:-3.1pt;width:15.45pt;height:19.65pt;z-index:251702272;visibility:visible;mso-wrap-style:square;mso-wrap-distance-left:9pt;mso-wrap-distance-top:0;mso-wrap-distance-right:9pt;mso-wrap-distance-bottom:0;mso-position-horizontal:absolute;mso-position-horizontal-relative:text;mso-position-vertical:absolute;mso-position-vertical-relative:text;v-text-anchor:middle" o:gfxdata="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" filled="f" strokecolor="red">
                             <v:shadow on="t" color="black" opacity="22937f" origin=",.5" offset="0,.63889mm"/>
                           </v:oval>
                         </w:pict>
@@ -4320,7 +4320,7 @@
                       </mc:Choice>
                       <mc:Fallback>
                         <w:pict>
-                          <v:oval w14:anchorId="660DE512" id="Oval 18" o:spid="_x0000_s1026" style="position:absolute;margin-left:20.25pt;margin-top:-2.35pt;width:15.45pt;height:19.65pt;z-index:251700224;visibility:visible;mso-wrap-style:square;mso-wrap-distance-left:9pt;mso-wrap-distance-top:0;mso-wrap-distance-right:9pt;mso-wrap-distance-bottom:0;mso-position-horizontal:absolute;mso-position-horizontal-relative:text;mso-position-vertical:absolute;mso-position-vertical-relative:text;v-text-anchor:middle" o:gfxdata="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" filled="f" strokecolor="red">
+                          <v:oval w14:anchorId="0486F76F" id="Oval 18" o:spid="_x0000_s1026" style="position:absolute;margin-left:20.25pt;margin-top:-2.35pt;width:15.45pt;height:19.65pt;z-index:251700224;visibility:visible;mso-wrap-style:square;mso-wrap-distance-left:9pt;mso-wrap-distance-top:0;mso-wrap-distance-right:9pt;mso-wrap-distance-bottom:0;mso-position-horizontal:absolute;mso-position-horizontal-relative:text;mso-position-vertical:absolute;mso-position-vertical-relative:text;v-text-anchor:middle" o:gfxdata="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" filled="f" strokecolor="red">
                             <v:shadow on="t" color="black" opacity="22937f" origin=",.5" offset="0,.63889mm"/>
                           </v:oval>
                         </w:pict>
@@ -4591,7 +4591,7 @@
                       </mc:Choice>
                       <mc:Fallback>
                         <w:pict>
-                          <v:oval w14:anchorId="09AE0117" id="Oval 20" o:spid="_x0000_s1026" style="position:absolute;margin-left:19.3pt;margin-top:-1.8pt;width:15.45pt;height:19.65pt;z-index:251704320;visibility:visible;mso-wrap-style:square;mso-wrap-distance-left:9pt;mso-wrap-distance-top:0;mso-wrap-distance-right:9pt;mso-wrap-distance-bottom:0;mso-position-horizontal:absolute;mso-position-horizontal-relative:text;mso-position-vertical:absolute;mso-position-vertical-relative:text;v-text-anchor:middle" o:gfxdata="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" filled="f" strokecolor="red">
+                          <v:oval w14:anchorId="4384C219" id="Oval 20" o:spid="_x0000_s1026" style="position:absolute;margin-left:19.3pt;margin-top:-1.8pt;width:15.45pt;height:19.65pt;z-index:251704320;visibility:visible;mso-wrap-style:square;mso-wrap-distance-left:9pt;mso-wrap-distance-top:0;mso-wrap-distance-right:9pt;mso-wrap-distance-bottom:0;mso-position-horizontal:absolute;mso-position-horizontal-relative:text;mso-position-vertical:absolute;mso-position-vertical-relative:text;v-text-anchor:middle" o:gfxdata="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" filled="f" strokecolor="red">
                             <v:shadow on="t" color="black" opacity="22937f" origin=",.5" offset="0,.63889mm"/>
                           </v:oval>
                         </w:pict>
@@ -4728,7 +4728,7 @@
                       </mc:Choice>
                       <mc:Fallback>
                         <w:pict>
-                          <v:oval w14:anchorId="1BDB2BA1" id="Oval 21" o:spid="_x0000_s1026" style="position:absolute;margin-left:18.85pt;margin-top:-2.45pt;width:15.45pt;height:19.65pt;z-index:251706368;visibility:visible;mso-wrap-style:square;mso-wrap-distance-left:9pt;mso-wrap-distance-top:0;mso-wrap-distance-right:9pt;mso-wrap-distance-bottom:0;mso-position-horizontal:absolute;mso-position-horizontal-relative:text;mso-position-vertical:absolute;mso-position-vertical-relative:text;v-text-anchor:middle" o:gfxdata="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" filled="f" strokecolor="red">
+                          <v:oval w14:anchorId="5F206481" id="Oval 21" o:spid="_x0000_s1026" style="position:absolute;margin-left:18.85pt;margin-top:-2.45pt;width:15.45pt;height:19.65pt;z-index:251706368;visibility:visible;mso-wrap-style:square;mso-wrap-distance-left:9pt;mso-wrap-distance-top:0;mso-wrap-distance-right:9pt;mso-wrap-distance-bottom:0;mso-position-horizontal:absolute;mso-position-horizontal-relative:text;mso-position-vertical:absolute;mso-position-vertical-relative:text;v-text-anchor:middle" o:gfxdata="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" filled="f" strokecolor="red">
                             <v:shadow on="t" color="black" opacity="22937f" origin=",.5" offset="0,.63889mm"/>
                           </v:oval>
                         </w:pict>
@@ -9343,16 +9343,16 @@
 <file path=customXml/itemProps1.xml><?xml version="1.0" encoding="utf-8"?>
 <ds:datastoreItem xmlns:ds="http://schemas.openxmlformats.org/officeDocument/2006/customXml" ds:itemID="{1F599F93-C2D1-40C0-9F26-3974C7A246C6}">
   <ds:schemaRefs>
+    <ds:schemaRef ds:uri="8f1e66d3-5930-4467-a63b-925403c06097"/>
+    <ds:schemaRef ds:uri="http://schemas.microsoft.com/office/infopath/2007/PartnerControls"/>
     <ds:schemaRef ds:uri="http://purl.org/dc/terms/"/>
-    <ds:schemaRef ds:uri="http://schemas.openxmlformats.org/package/2006/metadata/core-properties"/>
-    <ds:schemaRef ds:uri="8f1e66d3-5930-4467-a63b-925403c06097"/>
-    <ds:schemaRef ds:uri="http://purl.org/dc/dcmitype/"/>
-    <ds:schemaRef ds:uri="http://purl.org/dc/elements/1.1/"/>
     <ds:schemaRef ds:uri="http://schemas.microsoft.com/office/2006/metadata/properties"/>
     <ds:schemaRef ds:uri="http://schemas.microsoft.com/office/2006/documentManagement/types"/>
-    <ds:schemaRef ds:uri="http://schemas.microsoft.com/office/infopath/2007/PartnerControls"/>
     <ds:schemaRef ds:uri="http://schemas.microsoft.com/sharepoint/v3"/>
+    <ds:schemaRef ds:uri="http://purl.org/dc/elements/1.1/"/>
+    <ds:schemaRef ds:uri="http://schemas.openxmlformats.org/package/2006/metadata/core-properties"/>
     <ds:schemaRef ds:uri="http://www.w3.org/XML/1998/namespace"/>
+    <ds:schemaRef ds:uri="http://purl.org/dc/dcmitype/"/>
   </ds:schemaRefs>
 </ds:datastoreItem>
 </file>

</xml_diff>

<commit_message>
after tic tac toe game
</commit_message>
<xml_diff>
--- a/Individual Professional Development Plan Template.docx
+++ b/Individual Professional Development Plan Template.docx
@@ -1274,6 +1274,37 @@
               <w:t>CSS</w:t>
             </w:r>
           </w:p>
+          <w:p>
+            <w:pPr>
+              <w:widowControl w:val="0"/>
+              <w:pBdr>
+                <w:top w:val="nil"/>
+                <w:left w:val="nil"/>
+                <w:bottom w:val="nil"/>
+                <w:right w:val="nil"/>
+                <w:between w:val="nil"/>
+              </w:pBdr>
+              <w:spacing w:line="240" w:lineRule="auto"/>
+            </w:pPr>
+          </w:p>
+          <w:p>
+            <w:pPr>
+              <w:widowControl w:val="0"/>
+              <w:pBdr>
+                <w:top w:val="nil"/>
+                <w:left w:val="nil"/>
+                <w:bottom w:val="nil"/>
+                <w:right w:val="nil"/>
+                <w:between w:val="nil"/>
+              </w:pBdr>
+              <w:spacing w:line="240" w:lineRule="auto"/>
+            </w:pPr>
+            <w:r>
+              <w:t>On animations</w:t>
+            </w:r>
+            <w:bookmarkStart w:id="0" w:name="_GoBack"/>
+            <w:bookmarkEnd w:id="0"/>
+          </w:p>
         </w:tc>
         <w:tc>
           <w:tcPr>
@@ -1995,6 +2026,48 @@
             </w:r>
             <w:proofErr w:type="spellEnd"/>
           </w:p>
+          <w:p>
+            <w:pPr>
+              <w:widowControl w:val="0"/>
+              <w:pBdr>
+                <w:top w:val="nil"/>
+                <w:left w:val="nil"/>
+                <w:bottom w:val="nil"/>
+                <w:right w:val="nil"/>
+                <w:between w:val="nil"/>
+              </w:pBdr>
+              <w:spacing w:line="240" w:lineRule="auto"/>
+            </w:pPr>
+          </w:p>
+          <w:p>
+            <w:pPr>
+              <w:widowControl w:val="0"/>
+              <w:pBdr>
+                <w:top w:val="nil"/>
+                <w:left w:val="nil"/>
+                <w:bottom w:val="nil"/>
+                <w:right w:val="nil"/>
+                <w:between w:val="nil"/>
+              </w:pBdr>
+              <w:spacing w:line="240" w:lineRule="auto"/>
+            </w:pPr>
+          </w:p>
+          <w:p>
+            <w:pPr>
+              <w:widowControl w:val="0"/>
+              <w:pBdr>
+                <w:top w:val="nil"/>
+                <w:left w:val="nil"/>
+                <w:bottom w:val="nil"/>
+                <w:right w:val="nil"/>
+                <w:between w:val="nil"/>
+              </w:pBdr>
+              <w:spacing w:line="240" w:lineRule="auto"/>
+            </w:pPr>
+            <w:r>
+              <w:t>On JS OBJECTS</w:t>
+            </w:r>
+          </w:p>
         </w:tc>
         <w:tc>
           <w:tcPr>
@@ -3104,8 +3177,6 @@
                   <w:r>
                     <w:t>Add your own resource(s):</w:t>
                   </w:r>
-                  <w:bookmarkStart w:id="0" w:name="_GoBack"/>
-                  <w:bookmarkEnd w:id="0"/>
                 </w:p>
                 <w:p>
                   <w:pPr>
@@ -9128,24 +9199,6 @@
 </file>
 
 <file path=customXml/item1.xml><?xml version="1.0" encoding="utf-8"?>
-<p:properties xmlns:p="http://schemas.microsoft.com/office/2006/metadata/properties" xmlns:xsi="http://www.w3.org/2001/XMLSchema-instance" xmlns:pc="http://schemas.microsoft.com/office/infopath/2007/PartnerControls">
-  <documentManagement>
-    <_ip_UnifiedCompliancePolicyUIAction xmlns="http://schemas.microsoft.com/sharepoint/v3" xsi:nil="true"/>
-    <_ip_UnifiedCompliancePolicyProperties xmlns="http://schemas.microsoft.com/sharepoint/v3" xsi:nil="true"/>
-  </documentManagement>
-</p:properties>
-</file>
-
-<file path=customXml/item2.xml><?xml version="1.0" encoding="utf-8"?>
-<?mso-contentType ?>
-<FormTemplates xmlns="http://schemas.microsoft.com/sharepoint/v3/contenttype/forms">
-  <Display>DocumentLibraryForm</Display>
-  <Edit>DocumentLibraryForm</Edit>
-  <New>DocumentLibraryForm</New>
-</FormTemplates>
-</file>
-
-<file path=customXml/item3.xml><?xml version="1.0" encoding="utf-8"?>
 <ct:contentTypeSchema xmlns:ct="http://schemas.microsoft.com/office/2006/metadata/contentType" xmlns:ma="http://schemas.microsoft.com/office/2006/metadata/properties/metaAttributes" ct:_="" ma:_="" ma:contentTypeName="Document" ma:contentTypeID="0x010100DDA1060B104D3E459834B652DD62431F" ma:contentTypeVersion="11" ma:contentTypeDescription="Create a new document." ma:contentTypeScope="" ma:versionID="b2d1ee0d6f1b8c7d8036cfefa6dd5298">
   <xsd:schema xmlns:xsd="http://www.w3.org/2001/XMLSchema" xmlns:xs="http://www.w3.org/2001/XMLSchema" xmlns:p="http://schemas.microsoft.com/office/2006/metadata/properties" xmlns:ns1="http://schemas.microsoft.com/sharepoint/v3" xmlns:ns3="8f1e66d3-5930-4467-a63b-925403c06097" targetNamespace="http://schemas.microsoft.com/office/2006/metadata/properties" ma:root="true" ma:fieldsID="3c99160c2257e47eac25263fd927e8e1" ns1:_="" ns3:_="">
     <xsd:import namespace="http://schemas.microsoft.com/sharepoint/v3"/>
@@ -9340,32 +9393,25 @@
 </ct:contentTypeSchema>
 </file>
 
-<file path=customXml/itemProps1.xml><?xml version="1.0" encoding="utf-8"?>
-<ds:datastoreItem xmlns:ds="http://schemas.openxmlformats.org/officeDocument/2006/customXml" ds:itemID="{1F599F93-C2D1-40C0-9F26-3974C7A246C6}">
-  <ds:schemaRefs>
-    <ds:schemaRef ds:uri="8f1e66d3-5930-4467-a63b-925403c06097"/>
-    <ds:schemaRef ds:uri="http://schemas.microsoft.com/office/infopath/2007/PartnerControls"/>
-    <ds:schemaRef ds:uri="http://purl.org/dc/terms/"/>
-    <ds:schemaRef ds:uri="http://schemas.microsoft.com/office/2006/metadata/properties"/>
-    <ds:schemaRef ds:uri="http://schemas.microsoft.com/office/2006/documentManagement/types"/>
-    <ds:schemaRef ds:uri="http://schemas.microsoft.com/sharepoint/v3"/>
-    <ds:schemaRef ds:uri="http://purl.org/dc/elements/1.1/"/>
-    <ds:schemaRef ds:uri="http://schemas.openxmlformats.org/package/2006/metadata/core-properties"/>
-    <ds:schemaRef ds:uri="http://www.w3.org/XML/1998/namespace"/>
-    <ds:schemaRef ds:uri="http://purl.org/dc/dcmitype/"/>
-  </ds:schemaRefs>
-</ds:datastoreItem>
+<file path=customXml/item2.xml><?xml version="1.0" encoding="utf-8"?>
+<?mso-contentType ?>
+<FormTemplates xmlns="http://schemas.microsoft.com/sharepoint/v3/contenttype/forms">
+  <Display>DocumentLibraryForm</Display>
+  <Edit>DocumentLibraryForm</Edit>
+  <New>DocumentLibraryForm</New>
+</FormTemplates>
 </file>
 
-<file path=customXml/itemProps2.xml><?xml version="1.0" encoding="utf-8"?>
-<ds:datastoreItem xmlns:ds="http://schemas.openxmlformats.org/officeDocument/2006/customXml" ds:itemID="{C6F25FE3-7E93-43D3-8D7B-1A9A5578C854}">
-  <ds:schemaRefs>
-    <ds:schemaRef ds:uri="http://schemas.microsoft.com/sharepoint/v3/contenttype/forms"/>
-  </ds:schemaRefs>
-</ds:datastoreItem>
+<file path=customXml/item3.xml><?xml version="1.0" encoding="utf-8"?>
+<p:properties xmlns:p="http://schemas.microsoft.com/office/2006/metadata/properties" xmlns:xsi="http://www.w3.org/2001/XMLSchema-instance" xmlns:pc="http://schemas.microsoft.com/office/infopath/2007/PartnerControls">
+  <documentManagement>
+    <_ip_UnifiedCompliancePolicyUIAction xmlns="http://schemas.microsoft.com/sharepoint/v3" xsi:nil="true"/>
+    <_ip_UnifiedCompliancePolicyProperties xmlns="http://schemas.microsoft.com/sharepoint/v3" xsi:nil="true"/>
+  </documentManagement>
+</p:properties>
 </file>
 
-<file path=customXml/itemProps3.xml><?xml version="1.0" encoding="utf-8"?>
+<file path=customXml/itemProps1.xml><?xml version="1.0" encoding="utf-8"?>
 <ds:datastoreItem xmlns:ds="http://schemas.openxmlformats.org/officeDocument/2006/customXml" ds:itemID="{EF8A9BCE-7B1B-4B44-A46E-462A33C8D5F8}">
   <ds:schemaRefs>
     <ds:schemaRef ds:uri="http://schemas.microsoft.com/office/2006/metadata/contentType"/>
@@ -9382,4 +9428,29 @@
     <ds:schemaRef ds:uri="http://schemas.microsoft.com/internal/obd"/>
   </ds:schemaRefs>
 </ds:datastoreItem>
+</file>
+
+<file path=customXml/itemProps2.xml><?xml version="1.0" encoding="utf-8"?>
+<ds:datastoreItem xmlns:ds="http://schemas.openxmlformats.org/officeDocument/2006/customXml" ds:itemID="{C6F25FE3-7E93-43D3-8D7B-1A9A5578C854}">
+  <ds:schemaRefs>
+    <ds:schemaRef ds:uri="http://schemas.microsoft.com/sharepoint/v3/contenttype/forms"/>
+  </ds:schemaRefs>
+</ds:datastoreItem>
+</file>
+
+<file path=customXml/itemProps3.xml><?xml version="1.0" encoding="utf-8"?>
+<ds:datastoreItem xmlns:ds="http://schemas.openxmlformats.org/officeDocument/2006/customXml" ds:itemID="{1F599F93-C2D1-40C0-9F26-3974C7A246C6}">
+  <ds:schemaRefs>
+    <ds:schemaRef ds:uri="http://purl.org/dc/elements/1.1/"/>
+    <ds:schemaRef ds:uri="http://schemas.microsoft.com/office/2006/metadata/properties"/>
+    <ds:schemaRef ds:uri="http://schemas.microsoft.com/office/2006/documentManagement/types"/>
+    <ds:schemaRef ds:uri="http://schemas.microsoft.com/sharepoint/v3"/>
+    <ds:schemaRef ds:uri="http://purl.org/dc/terms/"/>
+    <ds:schemaRef ds:uri="8f1e66d3-5930-4467-a63b-925403c06097"/>
+    <ds:schemaRef ds:uri="http://purl.org/dc/dcmitype/"/>
+    <ds:schemaRef ds:uri="http://schemas.microsoft.com/office/infopath/2007/PartnerControls"/>
+    <ds:schemaRef ds:uri="http://schemas.openxmlformats.org/package/2006/metadata/core-properties"/>
+    <ds:schemaRef ds:uri="http://www.w3.org/XML/1998/namespace"/>
+  </ds:schemaRefs>
+</ds:datastoreItem>
 </file>
</xml_diff>

<commit_message>
sprint 14 before capstone
</commit_message>
<xml_diff>
--- a/Individual Professional Development Plan Template.docx
+++ b/Individual Professional Development Plan Template.docx
@@ -1302,8 +1302,6 @@
             <w:r>
               <w:t>On animations</w:t>
             </w:r>
-            <w:bookmarkStart w:id="0" w:name="_GoBack"/>
-            <w:bookmarkEnd w:id="0"/>
           </w:p>
         </w:tc>
         <w:tc>
@@ -1582,13 +1580,13 @@
                     <mc:AlternateContent>
                       <mc:Choice Requires="wps">
                         <w:drawing>
-                          <wp:anchor distT="0" distB="0" distL="114300" distR="114300" simplePos="0" relativeHeight="251673600" behindDoc="0" locked="0" layoutInCell="1" allowOverlap="1" wp14:anchorId="70FA2B8B" wp14:editId="36C553E4">
+                          <wp:anchor distT="0" distB="0" distL="114300" distR="114300" simplePos="0" relativeHeight="251673600" behindDoc="0" locked="0" layoutInCell="1" allowOverlap="1" wp14:anchorId="70FA2B8B" wp14:editId="39AB96C0">
                             <wp:simplePos x="0" y="0"/>
                             <wp:positionH relativeFrom="column">
-                              <wp:posOffset>241614</wp:posOffset>
+                              <wp:posOffset>717550</wp:posOffset>
                             </wp:positionH>
                             <wp:positionV relativeFrom="paragraph">
-                              <wp:posOffset>-44995</wp:posOffset>
+                              <wp:posOffset>-25400</wp:posOffset>
                             </wp:positionV>
                             <wp:extent cx="195943" cy="249382"/>
                             <wp:effectExtent l="57150" t="19050" r="0" b="93980"/>
@@ -1642,7 +1640,7 @@
                       </mc:Choice>
                       <mc:Fallback>
                         <w:pict>
-                          <v:oval w14:anchorId="351B9816" id="Oval 8" o:spid="_x0000_s1026" style="position:absolute;margin-left:19pt;margin-top:-3.55pt;width:15.45pt;height:19.65pt;z-index:251673600;visibility:visible;mso-wrap-style:square;mso-wrap-distance-left:9pt;mso-wrap-distance-top:0;mso-wrap-distance-right:9pt;mso-wrap-distance-bottom:0;mso-position-horizontal:absolute;mso-position-horizontal-relative:text;mso-position-vertical:absolute;mso-position-vertical-relative:text;v-text-anchor:middle" o:gfxdata="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" filled="f" strokecolor="red">
+                          <v:oval w14:anchorId="1BA6F864" id="Oval 8" o:spid="_x0000_s1026" style="position:absolute;margin-left:56.5pt;margin-top:-2pt;width:15.45pt;height:19.65pt;z-index:251673600;visibility:visible;mso-wrap-style:square;mso-wrap-distance-left:9pt;mso-wrap-distance-top:0;mso-wrap-distance-right:9pt;mso-wrap-distance-bottom:0;mso-position-horizontal:absolute;mso-position-horizontal-relative:text;mso-position-vertical:absolute;mso-position-vertical-relative:text;v-text-anchor:middle" o:gfxdata="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" filled="f" strokecolor="red">
                             <v:shadow on="t" color="black" opacity="22937f" origin=",.5" offset="0,.63889mm"/>
                           </v:oval>
                         </w:pict>
@@ -1725,13 +1723,13 @@
                     <mc:AlternateContent>
                       <mc:Choice Requires="wps">
                         <w:drawing>
-                          <wp:anchor distT="0" distB="0" distL="114300" distR="114300" simplePos="0" relativeHeight="251677696" behindDoc="0" locked="0" layoutInCell="1" allowOverlap="1" wp14:anchorId="2B4084F1" wp14:editId="682E448A">
+                          <wp:anchor distT="0" distB="0" distL="114300" distR="114300" simplePos="0" relativeHeight="251677696" behindDoc="0" locked="0" layoutInCell="1" allowOverlap="1" wp14:anchorId="2B4084F1" wp14:editId="7982B16F">
                             <wp:simplePos x="0" y="0"/>
                             <wp:positionH relativeFrom="column">
-                              <wp:posOffset>262906</wp:posOffset>
+                              <wp:posOffset>725170</wp:posOffset>
                             </wp:positionH>
                             <wp:positionV relativeFrom="paragraph">
-                              <wp:posOffset>305</wp:posOffset>
+                              <wp:posOffset>-28575</wp:posOffset>
                             </wp:positionV>
                             <wp:extent cx="195943" cy="249382"/>
                             <wp:effectExtent l="57150" t="19050" r="0" b="93980"/>
@@ -1785,7 +1783,7 @@
                       </mc:Choice>
                       <mc:Fallback>
                         <w:pict>
-                          <v:oval w14:anchorId="6E2D11E1" id="Oval 10" o:spid="_x0000_s1026" style="position:absolute;margin-left:20.7pt;margin-top:0;width:15.45pt;height:19.65pt;z-index:251677696;visibility:visible;mso-wrap-style:square;mso-wrap-distance-left:9pt;mso-wrap-distance-top:0;mso-wrap-distance-right:9pt;mso-wrap-distance-bottom:0;mso-position-horizontal:absolute;mso-position-horizontal-relative:text;mso-position-vertical:absolute;mso-position-vertical-relative:text;v-text-anchor:middle" o:gfxdata="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" filled="f" strokecolor="red">
+                          <v:oval w14:anchorId="6C718C03" id="Oval 10" o:spid="_x0000_s1026" style="position:absolute;margin-left:57.1pt;margin-top:-2.25pt;width:15.45pt;height:19.65pt;z-index:251677696;visibility:visible;mso-wrap-style:square;mso-wrap-distance-left:9pt;mso-wrap-distance-top:0;mso-wrap-distance-right:9pt;mso-wrap-distance-bottom:0;mso-position-horizontal:absolute;mso-position-horizontal-relative:text;mso-position-vertical:absolute;mso-position-vertical-relative:text;v-text-anchor:middle" o:gfxdata="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" filled="f" strokecolor="red">
                             <v:shadow on="t" color="black" opacity="22937f" origin=",.5" offset="0,.63889mm"/>
                           </v:oval>
                         </w:pict>
@@ -1862,13 +1860,13 @@
                     <mc:AlternateContent>
                       <mc:Choice Requires="wps">
                         <w:drawing>
-                          <wp:anchor distT="0" distB="0" distL="114300" distR="114300" simplePos="0" relativeHeight="251679744" behindDoc="0" locked="0" layoutInCell="1" allowOverlap="1" wp14:anchorId="1EA3B41D" wp14:editId="16AB6A41">
+                          <wp:anchor distT="0" distB="0" distL="114300" distR="114300" simplePos="0" relativeHeight="251679744" behindDoc="0" locked="0" layoutInCell="1" allowOverlap="1" wp14:anchorId="1EA3B41D" wp14:editId="5227B5C0">
                             <wp:simplePos x="0" y="0"/>
                             <wp:positionH relativeFrom="column">
-                              <wp:posOffset>239156</wp:posOffset>
+                              <wp:posOffset>715010</wp:posOffset>
                             </wp:positionH>
                             <wp:positionV relativeFrom="paragraph">
-                              <wp:posOffset>-27256</wp:posOffset>
+                              <wp:posOffset>-34925</wp:posOffset>
                             </wp:positionV>
                             <wp:extent cx="195943" cy="249382"/>
                             <wp:effectExtent l="57150" t="19050" r="0" b="93980"/>
@@ -1922,7 +1920,7 @@
                       </mc:Choice>
                       <mc:Fallback>
                         <w:pict>
-                          <v:oval w14:anchorId="77A06B59" id="Oval 2" o:spid="_x0000_s1026" style="position:absolute;margin-left:18.85pt;margin-top:-2.15pt;width:15.45pt;height:19.65pt;z-index:251679744;visibility:visible;mso-wrap-style:square;mso-wrap-distance-left:9pt;mso-wrap-distance-top:0;mso-wrap-distance-right:9pt;mso-wrap-distance-bottom:0;mso-position-horizontal:absolute;mso-position-horizontal-relative:text;mso-position-vertical:absolute;mso-position-vertical-relative:text;v-text-anchor:middle" o:gfxdata="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" filled="f" strokecolor="red">
+                          <v:oval w14:anchorId="740745B1" id="Oval 2" o:spid="_x0000_s1026" style="position:absolute;margin-left:56.3pt;margin-top:-2.75pt;width:15.45pt;height:19.65pt;z-index:251679744;visibility:visible;mso-wrap-style:square;mso-wrap-distance-left:9pt;mso-wrap-distance-top:0;mso-wrap-distance-right:9pt;mso-wrap-distance-bottom:0;mso-position-horizontal:absolute;mso-position-horizontal-relative:text;mso-position-vertical:absolute;mso-position-vertical-relative:text;v-text-anchor:middle" o:gfxdata="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" filled="f" strokecolor="red">
                             <v:shadow on="t" color="black" opacity="22937f" origin=",.5" offset="0,.63889mm"/>
                           </v:oval>
                         </w:pict>
@@ -5476,6 +5474,81 @@
                     <w:jc w:val="center"/>
                   </w:pPr>
                   <w:r>
+                    <w:rPr>
+                      <w:noProof/>
+                      <w:lang w:val="en-US"/>
+                    </w:rPr>
+                    <mc:AlternateContent>
+                      <mc:Choice Requires="wps">
+                        <w:drawing>
+                          <wp:anchor distT="0" distB="0" distL="114300" distR="114300" simplePos="0" relativeHeight="251716608" behindDoc="0" locked="0" layoutInCell="1" allowOverlap="1" wp14:anchorId="320338CF" wp14:editId="32B8351E">
+                            <wp:simplePos x="0" y="0"/>
+                            <wp:positionH relativeFrom="column">
+                              <wp:posOffset>107950</wp:posOffset>
+                            </wp:positionH>
+                            <wp:positionV relativeFrom="paragraph">
+                              <wp:posOffset>-52070</wp:posOffset>
+                            </wp:positionV>
+                            <wp:extent cx="195943" cy="249382"/>
+                            <wp:effectExtent l="57150" t="19050" r="0" b="93980"/>
+                            <wp:wrapNone/>
+                            <wp:docPr id="25" name="Oval 25"/>
+                            <wp:cNvGraphicFramePr/>
+                            <a:graphic xmlns:a="http://schemas.openxmlformats.org/drawingml/2006/main">
+                              <a:graphicData uri="http://schemas.microsoft.com/office/word/2010/wordprocessingShape">
+                                <wps:wsp>
+                                  <wps:cNvSpPr/>
+                                  <wps:spPr>
+                                    <a:xfrm>
+                                      <a:off x="0" y="0"/>
+                                      <a:ext cx="195943" cy="249382"/>
+                                    </a:xfrm>
+                                    <a:prstGeom prst="ellipse">
+                                      <a:avLst/>
+                                    </a:prstGeom>
+                                    <a:noFill/>
+                                    <a:ln>
+                                      <a:solidFill>
+                                        <a:srgbClr val="FF0000"/>
+                                      </a:solidFill>
+                                    </a:ln>
+                                  </wps:spPr>
+                                  <wps:style>
+                                    <a:lnRef idx="1">
+                                      <a:schemeClr val="accent1"/>
+                                    </a:lnRef>
+                                    <a:fillRef idx="3">
+                                      <a:schemeClr val="accent1"/>
+                                    </a:fillRef>
+                                    <a:effectRef idx="2">
+                                      <a:schemeClr val="accent1"/>
+                                    </a:effectRef>
+                                    <a:fontRef idx="minor">
+                                      <a:schemeClr val="lt1"/>
+                                    </a:fontRef>
+                                  </wps:style>
+                                  <wps:bodyPr rot="0" spcFirstLastPara="0" vertOverflow="overflow" horzOverflow="overflow" vert="horz" wrap="square" lIns="91440" tIns="45720" rIns="91440" bIns="45720" numCol="1" spcCol="0" rtlCol="0" fromWordArt="0" anchor="ctr" anchorCtr="0" forceAA="0" compatLnSpc="1">
+                                    <a:prstTxWarp prst="textNoShape">
+                                      <a:avLst/>
+                                    </a:prstTxWarp>
+                                    <a:noAutofit/>
+                                  </wps:bodyPr>
+                                </wps:wsp>
+                              </a:graphicData>
+                            </a:graphic>
+                          </wp:anchor>
+                        </w:drawing>
+                      </mc:Choice>
+                      <mc:Fallback>
+                        <w:pict>
+                          <v:oval w14:anchorId="02087D32" id="Oval 25" o:spid="_x0000_s1026" style="position:absolute;margin-left:8.5pt;margin-top:-4.1pt;width:15.45pt;height:19.65pt;z-index:251716608;visibility:visible;mso-wrap-style:square;mso-wrap-distance-left:9pt;mso-wrap-distance-top:0;mso-wrap-distance-right:9pt;mso-wrap-distance-bottom:0;mso-position-horizontal:absolute;mso-position-horizontal-relative:text;mso-position-vertical:absolute;mso-position-vertical-relative:text;v-text-anchor:middle" o:gfxdata="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" filled="f" strokecolor="red">
+                            <v:shadow on="t" color="black" opacity="22937f" origin=",.5" offset="0,.63889mm"/>
+                          </v:oval>
+                        </w:pict>
+                      </mc:Fallback>
+                    </mc:AlternateContent>
+                  </w:r>
+                  <w:r>
                     <w:t>C  3  2  1  0</w:t>
                   </w:r>
                 </w:p>
@@ -5538,6 +5611,87 @@
                     <w:jc w:val="center"/>
                   </w:pPr>
                   <w:r>
+                    <w:rPr>
+                      <w:noProof/>
+                      <w:lang w:val="en-US"/>
+                    </w:rPr>
+                    <mc:AlternateContent>
+                      <mc:Choice Requires="wps">
+                        <w:drawing>
+                          <wp:anchor distT="0" distB="0" distL="114300" distR="114300" simplePos="0" relativeHeight="251724800" behindDoc="0" locked="0" layoutInCell="1" allowOverlap="1" wp14:anchorId="24C6645C" wp14:editId="3C8A4EE5">
+                            <wp:simplePos x="0" y="0"/>
+                            <wp:positionH relativeFrom="column">
+                              <wp:posOffset>727075</wp:posOffset>
+                            </wp:positionH>
+                            <wp:positionV relativeFrom="paragraph">
+                              <wp:posOffset>-58420</wp:posOffset>
+                            </wp:positionV>
+                            <wp:extent cx="195943" cy="249382"/>
+                            <wp:effectExtent l="57150" t="19050" r="0" b="93980"/>
+                            <wp:wrapNone/>
+                            <wp:docPr id="28" name="Oval 28"/>
+                            <wp:cNvGraphicFramePr/>
+                            <a:graphic xmlns:a="http://schemas.openxmlformats.org/drawingml/2006/main">
+                              <a:graphicData uri="http://schemas.microsoft.com/office/word/2010/wordprocessingShape">
+                                <wps:wsp>
+                                  <wps:cNvSpPr/>
+                                  <wps:spPr>
+                                    <a:xfrm>
+                                      <a:off x="0" y="0"/>
+                                      <a:ext cx="195943" cy="249382"/>
+                                    </a:xfrm>
+                                    <a:prstGeom prst="ellipse">
+                                      <a:avLst/>
+                                    </a:prstGeom>
+                                    <a:noFill/>
+                                    <a:ln>
+                                      <a:solidFill>
+                                        <a:srgbClr val="FF0000"/>
+                                      </a:solidFill>
+                                    </a:ln>
+                                  </wps:spPr>
+                                  <wps:style>
+                                    <a:lnRef idx="1">
+                                      <a:schemeClr val="accent1"/>
+                                    </a:lnRef>
+                                    <a:fillRef idx="3">
+                                      <a:schemeClr val="accent1"/>
+                                    </a:fillRef>
+                                    <a:effectRef idx="2">
+                                      <a:schemeClr val="accent1"/>
+                                    </a:effectRef>
+                                    <a:fontRef idx="minor">
+                                      <a:schemeClr val="lt1"/>
+                                    </a:fontRef>
+                                  </wps:style>
+                                  <wps:bodyPr rot="0" spcFirstLastPara="0" vertOverflow="overflow" horzOverflow="overflow" vert="horz" wrap="square" lIns="91440" tIns="45720" rIns="91440" bIns="45720" numCol="1" spcCol="0" rtlCol="0" fromWordArt="0" anchor="ctr" anchorCtr="0" forceAA="0" compatLnSpc="1">
+                                    <a:prstTxWarp prst="textNoShape">
+                                      <a:avLst/>
+                                    </a:prstTxWarp>
+                                    <a:noAutofit/>
+                                  </wps:bodyPr>
+                                </wps:wsp>
+                              </a:graphicData>
+                            </a:graphic>
+                            <wp14:sizeRelH relativeFrom="margin">
+                              <wp14:pctWidth>0</wp14:pctWidth>
+                            </wp14:sizeRelH>
+                            <wp14:sizeRelV relativeFrom="margin">
+                              <wp14:pctHeight>0</wp14:pctHeight>
+                            </wp14:sizeRelV>
+                          </wp:anchor>
+                        </w:drawing>
+                      </mc:Choice>
+                      <mc:Fallback>
+                        <w:pict>
+                          <v:oval w14:anchorId="1EB95FC3" id="Oval 28" o:spid="_x0000_s1026" style="position:absolute;margin-left:57.25pt;margin-top:-4.6pt;width:15.45pt;height:19.65pt;z-index:251724800;visibility:visible;mso-wrap-style:square;mso-width-percent:0;mso-height-percent:0;mso-wrap-distance-left:9pt;mso-wrap-distance-top:0;mso-wrap-distance-right:9pt;mso-wrap-distance-bottom:0;mso-position-horizontal:absolute;mso-position-horizontal-relative:text;mso-position-vertical:absolute;mso-position-vertical-relative:text;mso-width-percent:0;mso-height-percent:0;mso-width-relative:margin;mso-height-relative:margin;v-text-anchor:middle" o:gfxdata="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" filled="f" strokecolor="red">
+                            <v:shadow on="t" color="black" opacity="22937f" origin=",.5" offset="0,.63889mm"/>
+                          </v:oval>
+                        </w:pict>
+                      </mc:Fallback>
+                    </mc:AlternateContent>
+                  </w:r>
+                  <w:r>
                     <w:t>C  3  2  1  0</w:t>
                   </w:r>
                 </w:p>
@@ -5599,6 +5753,87 @@
                     <w:spacing w:line="240" w:lineRule="auto"/>
                     <w:jc w:val="center"/>
                   </w:pPr>
+                  <w:r>
+                    <w:rPr>
+                      <w:noProof/>
+                      <w:lang w:val="en-US"/>
+                    </w:rPr>
+                    <mc:AlternateContent>
+                      <mc:Choice Requires="wps">
+                        <w:drawing>
+                          <wp:anchor distT="0" distB="0" distL="114300" distR="114300" simplePos="0" relativeHeight="251722752" behindDoc="0" locked="0" layoutInCell="1" allowOverlap="1" wp14:anchorId="3A76786C" wp14:editId="078EFB0F">
+                            <wp:simplePos x="0" y="0"/>
+                            <wp:positionH relativeFrom="column">
+                              <wp:posOffset>746125</wp:posOffset>
+                            </wp:positionH>
+                            <wp:positionV relativeFrom="paragraph">
+                              <wp:posOffset>-45720</wp:posOffset>
+                            </wp:positionV>
+                            <wp:extent cx="195943" cy="249382"/>
+                            <wp:effectExtent l="57150" t="19050" r="0" b="93980"/>
+                            <wp:wrapNone/>
+                            <wp:docPr id="27" name="Oval 27"/>
+                            <wp:cNvGraphicFramePr/>
+                            <a:graphic xmlns:a="http://schemas.openxmlformats.org/drawingml/2006/main">
+                              <a:graphicData uri="http://schemas.microsoft.com/office/word/2010/wordprocessingShape">
+                                <wps:wsp>
+                                  <wps:cNvSpPr/>
+                                  <wps:spPr>
+                                    <a:xfrm>
+                                      <a:off x="0" y="0"/>
+                                      <a:ext cx="195943" cy="249382"/>
+                                    </a:xfrm>
+                                    <a:prstGeom prst="ellipse">
+                                      <a:avLst/>
+                                    </a:prstGeom>
+                                    <a:noFill/>
+                                    <a:ln>
+                                      <a:solidFill>
+                                        <a:srgbClr val="FF0000"/>
+                                      </a:solidFill>
+                                    </a:ln>
+                                  </wps:spPr>
+                                  <wps:style>
+                                    <a:lnRef idx="1">
+                                      <a:schemeClr val="accent1"/>
+                                    </a:lnRef>
+                                    <a:fillRef idx="3">
+                                      <a:schemeClr val="accent1"/>
+                                    </a:fillRef>
+                                    <a:effectRef idx="2">
+                                      <a:schemeClr val="accent1"/>
+                                    </a:effectRef>
+                                    <a:fontRef idx="minor">
+                                      <a:schemeClr val="lt1"/>
+                                    </a:fontRef>
+                                  </wps:style>
+                                  <wps:bodyPr rot="0" spcFirstLastPara="0" vertOverflow="overflow" horzOverflow="overflow" vert="horz" wrap="square" lIns="91440" tIns="45720" rIns="91440" bIns="45720" numCol="1" spcCol="0" rtlCol="0" fromWordArt="0" anchor="ctr" anchorCtr="0" forceAA="0" compatLnSpc="1">
+                                    <a:prstTxWarp prst="textNoShape">
+                                      <a:avLst/>
+                                    </a:prstTxWarp>
+                                    <a:noAutofit/>
+                                  </wps:bodyPr>
+                                </wps:wsp>
+                              </a:graphicData>
+                            </a:graphic>
+                            <wp14:sizeRelH relativeFrom="margin">
+                              <wp14:pctWidth>0</wp14:pctWidth>
+                            </wp14:sizeRelH>
+                            <wp14:sizeRelV relativeFrom="margin">
+                              <wp14:pctHeight>0</wp14:pctHeight>
+                            </wp14:sizeRelV>
+                          </wp:anchor>
+                        </w:drawing>
+                      </mc:Choice>
+                      <mc:Fallback>
+                        <w:pict>
+                          <v:oval w14:anchorId="1E5B5B90" id="Oval 27" o:spid="_x0000_s1026" style="position:absolute;margin-left:58.75pt;margin-top:-3.6pt;width:15.45pt;height:19.65pt;z-index:251722752;visibility:visible;mso-wrap-style:square;mso-width-percent:0;mso-height-percent:0;mso-wrap-distance-left:9pt;mso-wrap-distance-top:0;mso-wrap-distance-right:9pt;mso-wrap-distance-bottom:0;mso-position-horizontal:absolute;mso-position-horizontal-relative:text;mso-position-vertical:absolute;mso-position-vertical-relative:text;mso-width-percent:0;mso-height-percent:0;mso-width-relative:margin;mso-height-relative:margin;v-text-anchor:middle" o:gfxdata="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" filled="f" strokecolor="red">
+                            <v:shadow on="t" color="black" opacity="22937f" origin=",.5" offset="0,.63889mm"/>
+                          </v:oval>
+                        </w:pict>
+                      </mc:Fallback>
+                    </mc:AlternateContent>
+                  </w:r>
                   <w:r>
                     <w:t>C  3  2  1  0</w:t>
                   </w:r>
@@ -5642,6 +5877,21 @@
             </w:pPr>
             <w:r>
               <w:t>SQL</w:t>
+            </w:r>
+          </w:p>
+          <w:p>
+            <w:pPr>
+              <w:widowControl w:val="0"/>
+              <w:spacing w:line="240" w:lineRule="auto"/>
+            </w:pPr>
+          </w:p>
+          <w:p>
+            <w:pPr>
+              <w:widowControl w:val="0"/>
+              <w:spacing w:line="240" w:lineRule="auto"/>
+            </w:pPr>
+            <w:r>
+              <w:t>Not needed</w:t>
             </w:r>
           </w:p>
         </w:tc>
@@ -5782,6 +6032,81 @@
                     <w:jc w:val="center"/>
                   </w:pPr>
                   <w:r>
+                    <w:rPr>
+                      <w:noProof/>
+                      <w:lang w:val="en-US"/>
+                    </w:rPr>
+                    <mc:AlternateContent>
+                      <mc:Choice Requires="wps">
+                        <w:drawing>
+                          <wp:anchor distT="0" distB="0" distL="114300" distR="114300" simplePos="0" relativeHeight="251712512" behindDoc="0" locked="0" layoutInCell="1" allowOverlap="1" wp14:anchorId="05D8FF9E" wp14:editId="3DDA8993">
+                            <wp:simplePos x="0" y="0"/>
+                            <wp:positionH relativeFrom="column">
+                              <wp:posOffset>727075</wp:posOffset>
+                            </wp:positionH>
+                            <wp:positionV relativeFrom="paragraph">
+                              <wp:posOffset>-45085</wp:posOffset>
+                            </wp:positionV>
+                            <wp:extent cx="195943" cy="249382"/>
+                            <wp:effectExtent l="57150" t="19050" r="0" b="93980"/>
+                            <wp:wrapNone/>
+                            <wp:docPr id="13" name="Oval 13"/>
+                            <wp:cNvGraphicFramePr/>
+                            <a:graphic xmlns:a="http://schemas.openxmlformats.org/drawingml/2006/main">
+                              <a:graphicData uri="http://schemas.microsoft.com/office/word/2010/wordprocessingShape">
+                                <wps:wsp>
+                                  <wps:cNvSpPr/>
+                                  <wps:spPr>
+                                    <a:xfrm>
+                                      <a:off x="0" y="0"/>
+                                      <a:ext cx="195943" cy="249382"/>
+                                    </a:xfrm>
+                                    <a:prstGeom prst="ellipse">
+                                      <a:avLst/>
+                                    </a:prstGeom>
+                                    <a:noFill/>
+                                    <a:ln>
+                                      <a:solidFill>
+                                        <a:srgbClr val="FF0000"/>
+                                      </a:solidFill>
+                                    </a:ln>
+                                  </wps:spPr>
+                                  <wps:style>
+                                    <a:lnRef idx="1">
+                                      <a:schemeClr val="accent1"/>
+                                    </a:lnRef>
+                                    <a:fillRef idx="3">
+                                      <a:schemeClr val="accent1"/>
+                                    </a:fillRef>
+                                    <a:effectRef idx="2">
+                                      <a:schemeClr val="accent1"/>
+                                    </a:effectRef>
+                                    <a:fontRef idx="minor">
+                                      <a:schemeClr val="lt1"/>
+                                    </a:fontRef>
+                                  </wps:style>
+                                  <wps:bodyPr rot="0" spcFirstLastPara="0" vertOverflow="overflow" horzOverflow="overflow" vert="horz" wrap="square" lIns="91440" tIns="45720" rIns="91440" bIns="45720" numCol="1" spcCol="0" rtlCol="0" fromWordArt="0" anchor="ctr" anchorCtr="0" forceAA="0" compatLnSpc="1">
+                                    <a:prstTxWarp prst="textNoShape">
+                                      <a:avLst/>
+                                    </a:prstTxWarp>
+                                    <a:noAutofit/>
+                                  </wps:bodyPr>
+                                </wps:wsp>
+                              </a:graphicData>
+                            </a:graphic>
+                          </wp:anchor>
+                        </w:drawing>
+                      </mc:Choice>
+                      <mc:Fallback>
+                        <w:pict>
+                          <v:oval w14:anchorId="5578292E" id="Oval 13" o:spid="_x0000_s1026" style="position:absolute;margin-left:57.25pt;margin-top:-3.55pt;width:15.45pt;height:19.65pt;z-index:251712512;visibility:visible;mso-wrap-style:square;mso-wrap-distance-left:9pt;mso-wrap-distance-top:0;mso-wrap-distance-right:9pt;mso-wrap-distance-bottom:0;mso-position-horizontal:absolute;mso-position-horizontal-relative:text;mso-position-vertical:absolute;mso-position-vertical-relative:text;v-text-anchor:middle" o:gfxdata="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" filled="f" strokecolor="red">
+                            <v:shadow on="t" color="black" opacity="22937f" origin=",.5" offset="0,.63889mm"/>
+                          </v:oval>
+                        </w:pict>
+                      </mc:Fallback>
+                    </mc:AlternateContent>
+                  </w:r>
+                  <w:r>
                     <w:t>C  3  2  1  0</w:t>
                   </w:r>
                 </w:p>
@@ -5843,6 +6168,81 @@
                     <w:spacing w:line="240" w:lineRule="auto"/>
                     <w:jc w:val="center"/>
                   </w:pPr>
+                  <w:r>
+                    <w:rPr>
+                      <w:noProof/>
+                      <w:lang w:val="en-US"/>
+                    </w:rPr>
+                    <mc:AlternateContent>
+                      <mc:Choice Requires="wps">
+                        <w:drawing>
+                          <wp:anchor distT="0" distB="0" distL="114300" distR="114300" simplePos="0" relativeHeight="251714560" behindDoc="0" locked="0" layoutInCell="1" allowOverlap="1" wp14:anchorId="451859AB" wp14:editId="720DDF9A">
+                            <wp:simplePos x="0" y="0"/>
+                            <wp:positionH relativeFrom="column">
+                              <wp:posOffset>717550</wp:posOffset>
+                            </wp:positionH>
+                            <wp:positionV relativeFrom="paragraph">
+                              <wp:posOffset>-51435</wp:posOffset>
+                            </wp:positionV>
+                            <wp:extent cx="195943" cy="249382"/>
+                            <wp:effectExtent l="57150" t="19050" r="0" b="93980"/>
+                            <wp:wrapNone/>
+                            <wp:docPr id="23" name="Oval 23"/>
+                            <wp:cNvGraphicFramePr/>
+                            <a:graphic xmlns:a="http://schemas.openxmlformats.org/drawingml/2006/main">
+                              <a:graphicData uri="http://schemas.microsoft.com/office/word/2010/wordprocessingShape">
+                                <wps:wsp>
+                                  <wps:cNvSpPr/>
+                                  <wps:spPr>
+                                    <a:xfrm>
+                                      <a:off x="0" y="0"/>
+                                      <a:ext cx="195943" cy="249382"/>
+                                    </a:xfrm>
+                                    <a:prstGeom prst="ellipse">
+                                      <a:avLst/>
+                                    </a:prstGeom>
+                                    <a:noFill/>
+                                    <a:ln>
+                                      <a:solidFill>
+                                        <a:srgbClr val="FF0000"/>
+                                      </a:solidFill>
+                                    </a:ln>
+                                  </wps:spPr>
+                                  <wps:style>
+                                    <a:lnRef idx="1">
+                                      <a:schemeClr val="accent1"/>
+                                    </a:lnRef>
+                                    <a:fillRef idx="3">
+                                      <a:schemeClr val="accent1"/>
+                                    </a:fillRef>
+                                    <a:effectRef idx="2">
+                                      <a:schemeClr val="accent1"/>
+                                    </a:effectRef>
+                                    <a:fontRef idx="minor">
+                                      <a:schemeClr val="lt1"/>
+                                    </a:fontRef>
+                                  </wps:style>
+                                  <wps:bodyPr rot="0" spcFirstLastPara="0" vertOverflow="overflow" horzOverflow="overflow" vert="horz" wrap="square" lIns="91440" tIns="45720" rIns="91440" bIns="45720" numCol="1" spcCol="0" rtlCol="0" fromWordArt="0" anchor="ctr" anchorCtr="0" forceAA="0" compatLnSpc="1">
+                                    <a:prstTxWarp prst="textNoShape">
+                                      <a:avLst/>
+                                    </a:prstTxWarp>
+                                    <a:noAutofit/>
+                                  </wps:bodyPr>
+                                </wps:wsp>
+                              </a:graphicData>
+                            </a:graphic>
+                          </wp:anchor>
+                        </w:drawing>
+                      </mc:Choice>
+                      <mc:Fallback>
+                        <w:pict>
+                          <v:oval w14:anchorId="70728B9E" id="Oval 23" o:spid="_x0000_s1026" style="position:absolute;margin-left:56.5pt;margin-top:-4.05pt;width:15.45pt;height:19.65pt;z-index:251714560;visibility:visible;mso-wrap-style:square;mso-wrap-distance-left:9pt;mso-wrap-distance-top:0;mso-wrap-distance-right:9pt;mso-wrap-distance-bottom:0;mso-position-horizontal:absolute;mso-position-horizontal-relative:text;mso-position-vertical:absolute;mso-position-vertical-relative:text;v-text-anchor:middle" o:gfxdata="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" filled="f" strokecolor="red">
+                            <v:shadow on="t" color="black" opacity="22937f" origin=",.5" offset="0,.63889mm"/>
+                          </v:oval>
+                        </w:pict>
+                      </mc:Fallback>
+                    </mc:AlternateContent>
+                  </w:r>
                   <w:r>
                     <w:t>C  3  2  1  0</w:t>
                   </w:r>
@@ -6080,6 +6480,81 @@
                     <w:jc w:val="center"/>
                   </w:pPr>
                   <w:r>
+                    <w:rPr>
+                      <w:noProof/>
+                      <w:lang w:val="en-US"/>
+                    </w:rPr>
+                    <mc:AlternateContent>
+                      <mc:Choice Requires="wps">
+                        <w:drawing>
+                          <wp:anchor distT="0" distB="0" distL="114300" distR="114300" simplePos="0" relativeHeight="251741184" behindDoc="0" locked="0" layoutInCell="1" allowOverlap="1" wp14:anchorId="0A8634FC" wp14:editId="3ED03585">
+                            <wp:simplePos x="0" y="0"/>
+                            <wp:positionH relativeFrom="column">
+                              <wp:posOffset>736600</wp:posOffset>
+                            </wp:positionH>
+                            <wp:positionV relativeFrom="paragraph">
+                              <wp:posOffset>-19050</wp:posOffset>
+                            </wp:positionV>
+                            <wp:extent cx="195943" cy="249382"/>
+                            <wp:effectExtent l="57150" t="19050" r="0" b="93980"/>
+                            <wp:wrapNone/>
+                            <wp:docPr id="36" name="Oval 36"/>
+                            <wp:cNvGraphicFramePr/>
+                            <a:graphic xmlns:a="http://schemas.openxmlformats.org/drawingml/2006/main">
+                              <a:graphicData uri="http://schemas.microsoft.com/office/word/2010/wordprocessingShape">
+                                <wps:wsp>
+                                  <wps:cNvSpPr/>
+                                  <wps:spPr>
+                                    <a:xfrm>
+                                      <a:off x="0" y="0"/>
+                                      <a:ext cx="195943" cy="249382"/>
+                                    </a:xfrm>
+                                    <a:prstGeom prst="ellipse">
+                                      <a:avLst/>
+                                    </a:prstGeom>
+                                    <a:noFill/>
+                                    <a:ln>
+                                      <a:solidFill>
+                                        <a:srgbClr val="FF0000"/>
+                                      </a:solidFill>
+                                    </a:ln>
+                                  </wps:spPr>
+                                  <wps:style>
+                                    <a:lnRef idx="1">
+                                      <a:schemeClr val="accent1"/>
+                                    </a:lnRef>
+                                    <a:fillRef idx="3">
+                                      <a:schemeClr val="accent1"/>
+                                    </a:fillRef>
+                                    <a:effectRef idx="2">
+                                      <a:schemeClr val="accent1"/>
+                                    </a:effectRef>
+                                    <a:fontRef idx="minor">
+                                      <a:schemeClr val="lt1"/>
+                                    </a:fontRef>
+                                  </wps:style>
+                                  <wps:bodyPr rot="0" spcFirstLastPara="0" vertOverflow="overflow" horzOverflow="overflow" vert="horz" wrap="square" lIns="91440" tIns="45720" rIns="91440" bIns="45720" numCol="1" spcCol="0" rtlCol="0" fromWordArt="0" anchor="ctr" anchorCtr="0" forceAA="0" compatLnSpc="1">
+                                    <a:prstTxWarp prst="textNoShape">
+                                      <a:avLst/>
+                                    </a:prstTxWarp>
+                                    <a:noAutofit/>
+                                  </wps:bodyPr>
+                                </wps:wsp>
+                              </a:graphicData>
+                            </a:graphic>
+                          </wp:anchor>
+                        </w:drawing>
+                      </mc:Choice>
+                      <mc:Fallback>
+                        <w:pict>
+                          <v:oval w14:anchorId="1AC18EDD" id="Oval 36" o:spid="_x0000_s1026" style="position:absolute;margin-left:58pt;margin-top:-1.5pt;width:15.45pt;height:19.65pt;z-index:251741184;visibility:visible;mso-wrap-style:square;mso-wrap-distance-left:9pt;mso-wrap-distance-top:0;mso-wrap-distance-right:9pt;mso-wrap-distance-bottom:0;mso-position-horizontal:absolute;mso-position-horizontal-relative:text;mso-position-vertical:absolute;mso-position-vertical-relative:text;v-text-anchor:middle" o:gfxdata="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" filled="f" strokecolor="red">
+                            <v:shadow on="t" color="black" opacity="22937f" origin=",.5" offset="0,.63889mm"/>
+                          </v:oval>
+                        </w:pict>
+                      </mc:Fallback>
+                    </mc:AlternateContent>
+                  </w:r>
+                  <w:r>
                     <w:t>C  3  2  1  0</w:t>
                   </w:r>
                 </w:p>
@@ -6136,6 +6611,83 @@
                     <w:spacing w:line="240" w:lineRule="auto"/>
                     <w:jc w:val="center"/>
                   </w:pPr>
+                  <w:bookmarkStart w:id="0" w:name="_GoBack"/>
+                  <w:r>
+                    <w:rPr>
+                      <w:noProof/>
+                      <w:lang w:val="en-US"/>
+                    </w:rPr>
+                    <mc:AlternateContent>
+                      <mc:Choice Requires="wps">
+                        <w:drawing>
+                          <wp:anchor distT="0" distB="0" distL="114300" distR="114300" simplePos="0" relativeHeight="251743232" behindDoc="0" locked="0" layoutInCell="1" allowOverlap="1" wp14:anchorId="59DC41DC" wp14:editId="47054591">
+                            <wp:simplePos x="0" y="0"/>
+                            <wp:positionH relativeFrom="column">
+                              <wp:posOffset>727075</wp:posOffset>
+                            </wp:positionH>
+                            <wp:positionV relativeFrom="paragraph">
+                              <wp:posOffset>-34925</wp:posOffset>
+                            </wp:positionV>
+                            <wp:extent cx="195943" cy="249382"/>
+                            <wp:effectExtent l="57150" t="19050" r="0" b="93980"/>
+                            <wp:wrapNone/>
+                            <wp:docPr id="37" name="Oval 37"/>
+                            <wp:cNvGraphicFramePr/>
+                            <a:graphic xmlns:a="http://schemas.openxmlformats.org/drawingml/2006/main">
+                              <a:graphicData uri="http://schemas.microsoft.com/office/word/2010/wordprocessingShape">
+                                <wps:wsp>
+                                  <wps:cNvSpPr/>
+                                  <wps:spPr>
+                                    <a:xfrm>
+                                      <a:off x="0" y="0"/>
+                                      <a:ext cx="195943" cy="249382"/>
+                                    </a:xfrm>
+                                    <a:prstGeom prst="ellipse">
+                                      <a:avLst/>
+                                    </a:prstGeom>
+                                    <a:noFill/>
+                                    <a:ln>
+                                      <a:solidFill>
+                                        <a:srgbClr val="FF0000"/>
+                                      </a:solidFill>
+                                    </a:ln>
+                                  </wps:spPr>
+                                  <wps:style>
+                                    <a:lnRef idx="1">
+                                      <a:schemeClr val="accent1"/>
+                                    </a:lnRef>
+                                    <a:fillRef idx="3">
+                                      <a:schemeClr val="accent1"/>
+                                    </a:fillRef>
+                                    <a:effectRef idx="2">
+                                      <a:schemeClr val="accent1"/>
+                                    </a:effectRef>
+                                    <a:fontRef idx="minor">
+                                      <a:schemeClr val="lt1"/>
+                                    </a:fontRef>
+                                  </wps:style>
+                                  <wps:bodyPr rot="0" spcFirstLastPara="0" vertOverflow="overflow" horzOverflow="overflow" vert="horz" wrap="square" lIns="91440" tIns="45720" rIns="91440" bIns="45720" numCol="1" spcCol="0" rtlCol="0" fromWordArt="0" anchor="ctr" anchorCtr="0" forceAA="0" compatLnSpc="1">
+                                    <a:prstTxWarp prst="textNoShape">
+                                      <a:avLst/>
+                                    </a:prstTxWarp>
+                                    <a:noAutofit/>
+                                  </wps:bodyPr>
+                                </wps:wsp>
+                              </a:graphicData>
+                            </a:graphic>
+                          </wp:anchor>
+                        </w:drawing>
+                      </mc:Choice>
+                      <mc:Fallback>
+                        <w:pict>
+                          <v:oval w14:anchorId="1117306C" id="Oval 37" o:spid="_x0000_s1026" style="position:absolute;margin-left:57.25pt;margin-top:-2.75pt;width:15.45pt;height:19.65pt;z-index:251743232;visibility:visible;mso-wrap-style:square;mso-wrap-distance-left:9pt;mso-wrap-distance-top:0;mso-wrap-distance-right:9pt;mso-wrap-distance-bottom:0;mso-position-horizontal:absolute;mso-position-horizontal-relative:text;mso-position-vertical:absolute;mso-position-vertical-relative:text;v-text-anchor:middle" o:gfxdata="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" filled="f" strokecolor="red">
+                            <v:shadow on="t" color="black" opacity="22937f" origin=",.5" offset="0,.63889mm"/>
+                          </v:oval>
+                        </w:pict>
+                      </mc:Fallback>
+                    </mc:AlternateContent>
+                  </w:r>
+                  <w:bookmarkEnd w:id="0"/>
                   <w:r>
                     <w:t>C  3  2  1  0</w:t>
                   </w:r>
@@ -6357,7 +6909,21 @@
                         <w:color w:val="1155CC"/>
                         <w:u w:val="single"/>
                       </w:rPr>
-                      <w:t>C# OOP Tutorial</w:t>
+                      <w:t>C# OOP</w:t>
+                    </w:r>
+                    <w:r>
+                      <w:rPr>
+                        <w:color w:val="1155CC"/>
+                        <w:u w:val="single"/>
+                      </w:rPr>
+                      <w:t xml:space="preserve"> </w:t>
+                    </w:r>
+                    <w:r>
+                      <w:rPr>
+                        <w:color w:val="1155CC"/>
+                        <w:u w:val="single"/>
+                      </w:rPr>
+                      <w:t>Tutorial</w:t>
                     </w:r>
                   </w:hyperlink>
                   <w:r>
@@ -6382,6 +6948,168 @@
                     <w:spacing w:line="240" w:lineRule="auto"/>
                     <w:jc w:val="center"/>
                   </w:pPr>
+                  <w:r>
+                    <w:rPr>
+                      <w:noProof/>
+                      <w:lang w:val="en-US"/>
+                    </w:rPr>
+                    <mc:AlternateContent>
+                      <mc:Choice Requires="wps">
+                        <w:drawing>
+                          <wp:anchor distT="0" distB="0" distL="114300" distR="114300" simplePos="0" relativeHeight="251728896" behindDoc="0" locked="0" layoutInCell="1" allowOverlap="1" wp14:anchorId="7C514C6E" wp14:editId="3A69680F">
+                            <wp:simplePos x="0" y="0"/>
+                            <wp:positionH relativeFrom="column">
+                              <wp:posOffset>69850</wp:posOffset>
+                            </wp:positionH>
+                            <wp:positionV relativeFrom="paragraph">
+                              <wp:posOffset>-35560</wp:posOffset>
+                            </wp:positionV>
+                            <wp:extent cx="195943" cy="249382"/>
+                            <wp:effectExtent l="57150" t="19050" r="0" b="93980"/>
+                            <wp:wrapNone/>
+                            <wp:docPr id="30" name="Oval 30"/>
+                            <wp:cNvGraphicFramePr/>
+                            <a:graphic xmlns:a="http://schemas.openxmlformats.org/drawingml/2006/main">
+                              <a:graphicData uri="http://schemas.microsoft.com/office/word/2010/wordprocessingShape">
+                                <wps:wsp>
+                                  <wps:cNvSpPr/>
+                                  <wps:spPr>
+                                    <a:xfrm>
+                                      <a:off x="0" y="0"/>
+                                      <a:ext cx="195943" cy="249382"/>
+                                    </a:xfrm>
+                                    <a:prstGeom prst="ellipse">
+                                      <a:avLst/>
+                                    </a:prstGeom>
+                                    <a:noFill/>
+                                    <a:ln>
+                                      <a:solidFill>
+                                        <a:srgbClr val="FF0000"/>
+                                      </a:solidFill>
+                                    </a:ln>
+                                  </wps:spPr>
+                                  <wps:style>
+                                    <a:lnRef idx="1">
+                                      <a:schemeClr val="accent1"/>
+                                    </a:lnRef>
+                                    <a:fillRef idx="3">
+                                      <a:schemeClr val="accent1"/>
+                                    </a:fillRef>
+                                    <a:effectRef idx="2">
+                                      <a:schemeClr val="accent1"/>
+                                    </a:effectRef>
+                                    <a:fontRef idx="minor">
+                                      <a:schemeClr val="lt1"/>
+                                    </a:fontRef>
+                                  </wps:style>
+                                  <wps:bodyPr rot="0" spcFirstLastPara="0" vertOverflow="overflow" horzOverflow="overflow" vert="horz" wrap="square" lIns="91440" tIns="45720" rIns="91440" bIns="45720" numCol="1" spcCol="0" rtlCol="0" fromWordArt="0" anchor="ctr" anchorCtr="0" forceAA="0" compatLnSpc="1">
+                                    <a:prstTxWarp prst="textNoShape">
+                                      <a:avLst/>
+                                    </a:prstTxWarp>
+                                    <a:noAutofit/>
+                                  </wps:bodyPr>
+                                </wps:wsp>
+                              </a:graphicData>
+                            </a:graphic>
+                            <wp14:sizeRelH relativeFrom="margin">
+                              <wp14:pctWidth>0</wp14:pctWidth>
+                            </wp14:sizeRelH>
+                            <wp14:sizeRelV relativeFrom="margin">
+                              <wp14:pctHeight>0</wp14:pctHeight>
+                            </wp14:sizeRelV>
+                          </wp:anchor>
+                        </w:drawing>
+                      </mc:Choice>
+                      <mc:Fallback>
+                        <w:pict>
+                          <v:oval w14:anchorId="7730D028" id="Oval 30" o:spid="_x0000_s1026" style="position:absolute;margin-left:5.5pt;margin-top:-2.8pt;width:15.45pt;height:19.65pt;z-index:251728896;visibility:visible;mso-wrap-style:square;mso-width-percent:0;mso-height-percent:0;mso-wrap-distance-left:9pt;mso-wrap-distance-top:0;mso-wrap-distance-right:9pt;mso-wrap-distance-bottom:0;mso-position-horizontal:absolute;mso-position-horizontal-relative:text;mso-position-vertical:absolute;mso-position-vertical-relative:text;mso-width-percent:0;mso-height-percent:0;mso-width-relative:margin;mso-height-relative:margin;v-text-anchor:middle" o:gfxdata="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" filled="f" strokecolor="red">
+                            <v:shadow on="t" color="black" opacity="22937f" origin=",.5" offset="0,.63889mm"/>
+                          </v:oval>
+                        </w:pict>
+                      </mc:Fallback>
+                    </mc:AlternateContent>
+                  </w:r>
+                  <w:r>
+                    <w:rPr>
+                      <w:noProof/>
+                      <w:lang w:val="en-US"/>
+                    </w:rPr>
+                    <mc:AlternateContent>
+                      <mc:Choice Requires="wps">
+                        <w:drawing>
+                          <wp:anchor distT="0" distB="0" distL="114300" distR="114300" simplePos="0" relativeHeight="251726848" behindDoc="0" locked="0" layoutInCell="1" allowOverlap="1" wp14:anchorId="106DDD8A" wp14:editId="44A57766">
+                            <wp:simplePos x="0" y="0"/>
+                            <wp:positionH relativeFrom="column">
+                              <wp:posOffset>88900</wp:posOffset>
+                            </wp:positionH>
+                            <wp:positionV relativeFrom="paragraph">
+                              <wp:posOffset>335915</wp:posOffset>
+                            </wp:positionV>
+                            <wp:extent cx="195943" cy="249382"/>
+                            <wp:effectExtent l="57150" t="19050" r="0" b="93980"/>
+                            <wp:wrapNone/>
+                            <wp:docPr id="29" name="Oval 29"/>
+                            <wp:cNvGraphicFramePr/>
+                            <a:graphic xmlns:a="http://schemas.openxmlformats.org/drawingml/2006/main">
+                              <a:graphicData uri="http://schemas.microsoft.com/office/word/2010/wordprocessingShape">
+                                <wps:wsp>
+                                  <wps:cNvSpPr/>
+                                  <wps:spPr>
+                                    <a:xfrm>
+                                      <a:off x="0" y="0"/>
+                                      <a:ext cx="195943" cy="249382"/>
+                                    </a:xfrm>
+                                    <a:prstGeom prst="ellipse">
+                                      <a:avLst/>
+                                    </a:prstGeom>
+                                    <a:noFill/>
+                                    <a:ln>
+                                      <a:solidFill>
+                                        <a:srgbClr val="FF0000"/>
+                                      </a:solidFill>
+                                    </a:ln>
+                                  </wps:spPr>
+                                  <wps:style>
+                                    <a:lnRef idx="1">
+                                      <a:schemeClr val="accent1"/>
+                                    </a:lnRef>
+                                    <a:fillRef idx="3">
+                                      <a:schemeClr val="accent1"/>
+                                    </a:fillRef>
+                                    <a:effectRef idx="2">
+                                      <a:schemeClr val="accent1"/>
+                                    </a:effectRef>
+                                    <a:fontRef idx="minor">
+                                      <a:schemeClr val="lt1"/>
+                                    </a:fontRef>
+                                  </wps:style>
+                                  <wps:bodyPr rot="0" spcFirstLastPara="0" vertOverflow="overflow" horzOverflow="overflow" vert="horz" wrap="square" lIns="91440" tIns="45720" rIns="91440" bIns="45720" numCol="1" spcCol="0" rtlCol="0" fromWordArt="0" anchor="ctr" anchorCtr="0" forceAA="0" compatLnSpc="1">
+                                    <a:prstTxWarp prst="textNoShape">
+                                      <a:avLst/>
+                                    </a:prstTxWarp>
+                                    <a:noAutofit/>
+                                  </wps:bodyPr>
+                                </wps:wsp>
+                              </a:graphicData>
+                            </a:graphic>
+                            <wp14:sizeRelH relativeFrom="margin">
+                              <wp14:pctWidth>0</wp14:pctWidth>
+                            </wp14:sizeRelH>
+                            <wp14:sizeRelV relativeFrom="margin">
+                              <wp14:pctHeight>0</wp14:pctHeight>
+                            </wp14:sizeRelV>
+                          </wp:anchor>
+                        </w:drawing>
+                      </mc:Choice>
+                      <mc:Fallback>
+                        <w:pict>
+                          <v:oval w14:anchorId="57C43FBA" id="Oval 29" o:spid="_x0000_s1026" style="position:absolute;margin-left:7pt;margin-top:26.45pt;width:15.45pt;height:19.65pt;z-index:251726848;visibility:visible;mso-wrap-style:square;mso-width-percent:0;mso-height-percent:0;mso-wrap-distance-left:9pt;mso-wrap-distance-top:0;mso-wrap-distance-right:9pt;mso-wrap-distance-bottom:0;mso-position-horizontal:absolute;mso-position-horizontal-relative:text;mso-position-vertical:absolute;mso-position-vertical-relative:text;mso-width-percent:0;mso-height-percent:0;mso-width-relative:margin;mso-height-relative:margin;v-text-anchor:middle" o:gfxdata="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" filled="f" strokecolor="red">
+                            <v:shadow on="t" color="black" opacity="22937f" origin=",.5" offset="0,.63889mm"/>
+                          </v:oval>
+                        </w:pict>
+                      </mc:Fallback>
+                    </mc:AlternateContent>
+                  </w:r>
                   <w:r>
                     <w:t>C  3  2  1  0</w:t>
                   </w:r>
@@ -6414,7 +7142,21 @@
                         <w:color w:val="1155CC"/>
                         <w:u w:val="single"/>
                       </w:rPr>
-                      <w:t>MVC Tutorial</w:t>
+                      <w:t xml:space="preserve">MVC </w:t>
+                    </w:r>
+                    <w:r>
+                      <w:rPr>
+                        <w:color w:val="1155CC"/>
+                        <w:u w:val="single"/>
+                      </w:rPr>
+                      <w:t>T</w:t>
+                    </w:r>
+                    <w:r>
+                      <w:rPr>
+                        <w:color w:val="1155CC"/>
+                        <w:u w:val="single"/>
+                      </w:rPr>
+                      <w:t>utorial</w:t>
                     </w:r>
                   </w:hyperlink>
                   <w:r>
@@ -6474,7 +7216,21 @@
                         <w:color w:val="1155CC"/>
                         <w:u w:val="single"/>
                       </w:rPr>
-                      <w:t>Interface Example</w:t>
+                      <w:t>Interface E</w:t>
+                    </w:r>
+                    <w:r>
+                      <w:rPr>
+                        <w:color w:val="1155CC"/>
+                        <w:u w:val="single"/>
+                      </w:rPr>
+                      <w:t>x</w:t>
+                    </w:r>
+                    <w:r>
+                      <w:rPr>
+                        <w:color w:val="1155CC"/>
+                        <w:u w:val="single"/>
+                      </w:rPr>
+                      <w:t>ample</w:t>
                     </w:r>
                   </w:hyperlink>
                   <w:r>
@@ -6504,6 +7260,87 @@
                     <w:spacing w:line="240" w:lineRule="auto"/>
                     <w:jc w:val="center"/>
                   </w:pPr>
+                  <w:r>
+                    <w:rPr>
+                      <w:noProof/>
+                      <w:lang w:val="en-US"/>
+                    </w:rPr>
+                    <mc:AlternateContent>
+                      <mc:Choice Requires="wps">
+                        <w:drawing>
+                          <wp:anchor distT="0" distB="0" distL="114300" distR="114300" simplePos="0" relativeHeight="251732992" behindDoc="0" locked="0" layoutInCell="1" allowOverlap="1" wp14:anchorId="0654858D" wp14:editId="0DFDDE48">
+                            <wp:simplePos x="0" y="0"/>
+                            <wp:positionH relativeFrom="column">
+                              <wp:posOffset>60325</wp:posOffset>
+                            </wp:positionH>
+                            <wp:positionV relativeFrom="paragraph">
+                              <wp:posOffset>-47625</wp:posOffset>
+                            </wp:positionV>
+                            <wp:extent cx="195943" cy="249382"/>
+                            <wp:effectExtent l="57150" t="19050" r="0" b="93980"/>
+                            <wp:wrapNone/>
+                            <wp:docPr id="32" name="Oval 32"/>
+                            <wp:cNvGraphicFramePr/>
+                            <a:graphic xmlns:a="http://schemas.openxmlformats.org/drawingml/2006/main">
+                              <a:graphicData uri="http://schemas.microsoft.com/office/word/2010/wordprocessingShape">
+                                <wps:wsp>
+                                  <wps:cNvSpPr/>
+                                  <wps:spPr>
+                                    <a:xfrm>
+                                      <a:off x="0" y="0"/>
+                                      <a:ext cx="195943" cy="249382"/>
+                                    </a:xfrm>
+                                    <a:prstGeom prst="ellipse">
+                                      <a:avLst/>
+                                    </a:prstGeom>
+                                    <a:noFill/>
+                                    <a:ln>
+                                      <a:solidFill>
+                                        <a:srgbClr val="FF0000"/>
+                                      </a:solidFill>
+                                    </a:ln>
+                                  </wps:spPr>
+                                  <wps:style>
+                                    <a:lnRef idx="1">
+                                      <a:schemeClr val="accent1"/>
+                                    </a:lnRef>
+                                    <a:fillRef idx="3">
+                                      <a:schemeClr val="accent1"/>
+                                    </a:fillRef>
+                                    <a:effectRef idx="2">
+                                      <a:schemeClr val="accent1"/>
+                                    </a:effectRef>
+                                    <a:fontRef idx="minor">
+                                      <a:schemeClr val="lt1"/>
+                                    </a:fontRef>
+                                  </wps:style>
+                                  <wps:bodyPr rot="0" spcFirstLastPara="0" vertOverflow="overflow" horzOverflow="overflow" vert="horz" wrap="square" lIns="91440" tIns="45720" rIns="91440" bIns="45720" numCol="1" spcCol="0" rtlCol="0" fromWordArt="0" anchor="ctr" anchorCtr="0" forceAA="0" compatLnSpc="1">
+                                    <a:prstTxWarp prst="textNoShape">
+                                      <a:avLst/>
+                                    </a:prstTxWarp>
+                                    <a:noAutofit/>
+                                  </wps:bodyPr>
+                                </wps:wsp>
+                              </a:graphicData>
+                            </a:graphic>
+                            <wp14:sizeRelH relativeFrom="margin">
+                              <wp14:pctWidth>0</wp14:pctWidth>
+                            </wp14:sizeRelH>
+                            <wp14:sizeRelV relativeFrom="margin">
+                              <wp14:pctHeight>0</wp14:pctHeight>
+                            </wp14:sizeRelV>
+                          </wp:anchor>
+                        </w:drawing>
+                      </mc:Choice>
+                      <mc:Fallback>
+                        <w:pict>
+                          <v:oval w14:anchorId="2ED17DB8" id="Oval 32" o:spid="_x0000_s1026" style="position:absolute;margin-left:4.75pt;margin-top:-3.75pt;width:15.45pt;height:19.65pt;z-index:251732992;visibility:visible;mso-wrap-style:square;mso-width-percent:0;mso-height-percent:0;mso-wrap-distance-left:9pt;mso-wrap-distance-top:0;mso-wrap-distance-right:9pt;mso-wrap-distance-bottom:0;mso-position-horizontal:absolute;mso-position-horizontal-relative:text;mso-position-vertical:absolute;mso-position-vertical-relative:text;mso-width-percent:0;mso-height-percent:0;mso-width-relative:margin;mso-height-relative:margin;v-text-anchor:middle" o:gfxdata="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" filled="f" strokecolor="red">
+                            <v:shadow on="t" color="black" opacity="22937f" origin=",.5" offset="0,.63889mm"/>
+                          </v:oval>
+                        </w:pict>
+                      </mc:Fallback>
+                    </mc:AlternateContent>
+                  </w:r>
                   <w:r>
                     <w:t>C  3  2  1  0</w:t>
                   </w:r>
@@ -6536,7 +7373,21 @@
                         <w:color w:val="1155CC"/>
                         <w:u w:val="single"/>
                       </w:rPr>
-                      <w:t>C# Unit Test Tutorial</w:t>
+                      <w:t xml:space="preserve">C# Unit </w:t>
+                    </w:r>
+                    <w:r>
+                      <w:rPr>
+                        <w:color w:val="1155CC"/>
+                        <w:u w:val="single"/>
+                      </w:rPr>
+                      <w:t>T</w:t>
+                    </w:r>
+                    <w:r>
+                      <w:rPr>
+                        <w:color w:val="1155CC"/>
+                        <w:u w:val="single"/>
+                      </w:rPr>
+                      <w:t>est Tutorial</w:t>
                     </w:r>
                   </w:hyperlink>
                   <w:r>
@@ -6561,6 +7412,87 @@
                     <w:spacing w:line="240" w:lineRule="auto"/>
                     <w:jc w:val="center"/>
                   </w:pPr>
+                  <w:r>
+                    <w:rPr>
+                      <w:noProof/>
+                      <w:lang w:val="en-US"/>
+                    </w:rPr>
+                    <mc:AlternateContent>
+                      <mc:Choice Requires="wps">
+                        <w:drawing>
+                          <wp:anchor distT="0" distB="0" distL="114300" distR="114300" simplePos="0" relativeHeight="251730944" behindDoc="0" locked="0" layoutInCell="1" allowOverlap="1" wp14:anchorId="6E5B62E1" wp14:editId="01782C01">
+                            <wp:simplePos x="0" y="0"/>
+                            <wp:positionH relativeFrom="column">
+                              <wp:posOffset>88900</wp:posOffset>
+                            </wp:positionH>
+                            <wp:positionV relativeFrom="paragraph">
+                              <wp:posOffset>-35560</wp:posOffset>
+                            </wp:positionV>
+                            <wp:extent cx="195943" cy="249382"/>
+                            <wp:effectExtent l="57150" t="19050" r="0" b="93980"/>
+                            <wp:wrapNone/>
+                            <wp:docPr id="31" name="Oval 31"/>
+                            <wp:cNvGraphicFramePr/>
+                            <a:graphic xmlns:a="http://schemas.openxmlformats.org/drawingml/2006/main">
+                              <a:graphicData uri="http://schemas.microsoft.com/office/word/2010/wordprocessingShape">
+                                <wps:wsp>
+                                  <wps:cNvSpPr/>
+                                  <wps:spPr>
+                                    <a:xfrm>
+                                      <a:off x="0" y="0"/>
+                                      <a:ext cx="195943" cy="249382"/>
+                                    </a:xfrm>
+                                    <a:prstGeom prst="ellipse">
+                                      <a:avLst/>
+                                    </a:prstGeom>
+                                    <a:noFill/>
+                                    <a:ln>
+                                      <a:solidFill>
+                                        <a:srgbClr val="FF0000"/>
+                                      </a:solidFill>
+                                    </a:ln>
+                                  </wps:spPr>
+                                  <wps:style>
+                                    <a:lnRef idx="1">
+                                      <a:schemeClr val="accent1"/>
+                                    </a:lnRef>
+                                    <a:fillRef idx="3">
+                                      <a:schemeClr val="accent1"/>
+                                    </a:fillRef>
+                                    <a:effectRef idx="2">
+                                      <a:schemeClr val="accent1"/>
+                                    </a:effectRef>
+                                    <a:fontRef idx="minor">
+                                      <a:schemeClr val="lt1"/>
+                                    </a:fontRef>
+                                  </wps:style>
+                                  <wps:bodyPr rot="0" spcFirstLastPara="0" vertOverflow="overflow" horzOverflow="overflow" vert="horz" wrap="square" lIns="91440" tIns="45720" rIns="91440" bIns="45720" numCol="1" spcCol="0" rtlCol="0" fromWordArt="0" anchor="ctr" anchorCtr="0" forceAA="0" compatLnSpc="1">
+                                    <a:prstTxWarp prst="textNoShape">
+                                      <a:avLst/>
+                                    </a:prstTxWarp>
+                                    <a:noAutofit/>
+                                  </wps:bodyPr>
+                                </wps:wsp>
+                              </a:graphicData>
+                            </a:graphic>
+                            <wp14:sizeRelH relativeFrom="margin">
+                              <wp14:pctWidth>0</wp14:pctWidth>
+                            </wp14:sizeRelH>
+                            <wp14:sizeRelV relativeFrom="margin">
+                              <wp14:pctHeight>0</wp14:pctHeight>
+                            </wp14:sizeRelV>
+                          </wp:anchor>
+                        </w:drawing>
+                      </mc:Choice>
+                      <mc:Fallback>
+                        <w:pict>
+                          <v:oval w14:anchorId="52F0C485" id="Oval 31" o:spid="_x0000_s1026" style="position:absolute;margin-left:7pt;margin-top:-2.8pt;width:15.45pt;height:19.65pt;z-index:251730944;visibility:visible;mso-wrap-style:square;mso-width-percent:0;mso-height-percent:0;mso-wrap-distance-left:9pt;mso-wrap-distance-top:0;mso-wrap-distance-right:9pt;mso-wrap-distance-bottom:0;mso-position-horizontal:absolute;mso-position-horizontal-relative:text;mso-position-vertical:absolute;mso-position-vertical-relative:text;mso-width-percent:0;mso-height-percent:0;mso-width-relative:margin;mso-height-relative:margin;v-text-anchor:middle" o:gfxdata="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" filled="f" strokecolor="red">
+                            <v:shadow on="t" color="black" opacity="22937f" origin=",.5" offset="0,.63889mm"/>
+                          </v:oval>
+                        </w:pict>
+                      </mc:Fallback>
+                    </mc:AlternateContent>
+                  </w:r>
                   <w:r>
                     <w:t>C  3  2  1  0</w:t>
                   </w:r>
@@ -6773,6 +7705,87 @@
                     <w:jc w:val="center"/>
                   </w:pPr>
                   <w:r>
+                    <w:rPr>
+                      <w:noProof/>
+                      <w:lang w:val="en-US"/>
+                    </w:rPr>
+                    <mc:AlternateContent>
+                      <mc:Choice Requires="wps">
+                        <w:drawing>
+                          <wp:anchor distT="0" distB="0" distL="114300" distR="114300" simplePos="0" relativeHeight="251735040" behindDoc="0" locked="0" layoutInCell="1" allowOverlap="1" wp14:anchorId="0A25D3C9" wp14:editId="02A1E67B">
+                            <wp:simplePos x="0" y="0"/>
+                            <wp:positionH relativeFrom="column">
+                              <wp:posOffset>412750</wp:posOffset>
+                            </wp:positionH>
+                            <wp:positionV relativeFrom="paragraph">
+                              <wp:posOffset>354330</wp:posOffset>
+                            </wp:positionV>
+                            <wp:extent cx="195943" cy="249382"/>
+                            <wp:effectExtent l="57150" t="19050" r="0" b="93980"/>
+                            <wp:wrapNone/>
+                            <wp:docPr id="33" name="Oval 33"/>
+                            <wp:cNvGraphicFramePr/>
+                            <a:graphic xmlns:a="http://schemas.openxmlformats.org/drawingml/2006/main">
+                              <a:graphicData uri="http://schemas.microsoft.com/office/word/2010/wordprocessingShape">
+                                <wps:wsp>
+                                  <wps:cNvSpPr/>
+                                  <wps:spPr>
+                                    <a:xfrm>
+                                      <a:off x="0" y="0"/>
+                                      <a:ext cx="195943" cy="249382"/>
+                                    </a:xfrm>
+                                    <a:prstGeom prst="ellipse">
+                                      <a:avLst/>
+                                    </a:prstGeom>
+                                    <a:noFill/>
+                                    <a:ln>
+                                      <a:solidFill>
+                                        <a:srgbClr val="FF0000"/>
+                                      </a:solidFill>
+                                    </a:ln>
+                                  </wps:spPr>
+                                  <wps:style>
+                                    <a:lnRef idx="1">
+                                      <a:schemeClr val="accent1"/>
+                                    </a:lnRef>
+                                    <a:fillRef idx="3">
+                                      <a:schemeClr val="accent1"/>
+                                    </a:fillRef>
+                                    <a:effectRef idx="2">
+                                      <a:schemeClr val="accent1"/>
+                                    </a:effectRef>
+                                    <a:fontRef idx="minor">
+                                      <a:schemeClr val="lt1"/>
+                                    </a:fontRef>
+                                  </wps:style>
+                                  <wps:bodyPr rot="0" spcFirstLastPara="0" vertOverflow="overflow" horzOverflow="overflow" vert="horz" wrap="square" lIns="91440" tIns="45720" rIns="91440" bIns="45720" numCol="1" spcCol="0" rtlCol="0" fromWordArt="0" anchor="ctr" anchorCtr="0" forceAA="0" compatLnSpc="1">
+                                    <a:prstTxWarp prst="textNoShape">
+                                      <a:avLst/>
+                                    </a:prstTxWarp>
+                                    <a:noAutofit/>
+                                  </wps:bodyPr>
+                                </wps:wsp>
+                              </a:graphicData>
+                            </a:graphic>
+                            <wp14:sizeRelH relativeFrom="margin">
+                              <wp14:pctWidth>0</wp14:pctWidth>
+                            </wp14:sizeRelH>
+                            <wp14:sizeRelV relativeFrom="margin">
+                              <wp14:pctHeight>0</wp14:pctHeight>
+                            </wp14:sizeRelV>
+                          </wp:anchor>
+                        </w:drawing>
+                      </mc:Choice>
+                      <mc:Fallback>
+                        <w:pict>
+                          <v:oval w14:anchorId="196086E6" id="Oval 33" o:spid="_x0000_s1026" style="position:absolute;margin-left:32.5pt;margin-top:27.9pt;width:15.45pt;height:19.65pt;z-index:251735040;visibility:visible;mso-wrap-style:square;mso-width-percent:0;mso-height-percent:0;mso-wrap-distance-left:9pt;mso-wrap-distance-top:0;mso-wrap-distance-right:9pt;mso-wrap-distance-bottom:0;mso-position-horizontal:absolute;mso-position-horizontal-relative:text;mso-position-vertical:absolute;mso-position-vertical-relative:text;mso-width-percent:0;mso-height-percent:0;mso-width-relative:margin;mso-height-relative:margin;v-text-anchor:middle" o:gfxdata="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" filled="f" strokecolor="red">
+                            <v:shadow on="t" color="black" opacity="22937f" origin=",.5" offset="0,.63889mm"/>
+                          </v:oval>
+                        </w:pict>
+                      </mc:Fallback>
+                    </mc:AlternateContent>
+                  </w:r>
+                  <w:r>
                     <w:t>Priority</w:t>
                   </w:r>
                 </w:p>
@@ -6813,7 +7826,21 @@
                         <w:color w:val="1155CC"/>
                         <w:u w:val="single"/>
                       </w:rPr>
-                      <w:t xml:space="preserve"> Handbook</w:t>
+                      <w:t xml:space="preserve"> Hand</w:t>
+                    </w:r>
+                    <w:r>
+                      <w:rPr>
+                        <w:color w:val="1155CC"/>
+                        <w:u w:val="single"/>
+                      </w:rPr>
+                      <w:t>b</w:t>
+                    </w:r>
+                    <w:r>
+                      <w:rPr>
+                        <w:color w:val="1155CC"/>
+                        <w:u w:val="single"/>
+                      </w:rPr>
+                      <w:t>ook</w:t>
                     </w:r>
                   </w:hyperlink>
                   <w:r>
@@ -6870,7 +7897,21 @@
                         <w:color w:val="1155CC"/>
                         <w:u w:val="single"/>
                       </w:rPr>
-                      <w:t>Express Handbook</w:t>
+                      <w:t>Express H</w:t>
+                    </w:r>
+                    <w:r>
+                      <w:rPr>
+                        <w:color w:val="1155CC"/>
+                        <w:u w:val="single"/>
+                      </w:rPr>
+                      <w:t>a</w:t>
+                    </w:r>
+                    <w:r>
+                      <w:rPr>
+                        <w:color w:val="1155CC"/>
+                        <w:u w:val="single"/>
+                      </w:rPr>
+                      <w:t>ndbook</w:t>
                     </w:r>
                   </w:hyperlink>
                   <w:r>
@@ -6895,6 +7936,87 @@
                     <w:spacing w:line="240" w:lineRule="auto"/>
                     <w:jc w:val="center"/>
                   </w:pPr>
+                  <w:r>
+                    <w:rPr>
+                      <w:noProof/>
+                      <w:lang w:val="en-US"/>
+                    </w:rPr>
+                    <mc:AlternateContent>
+                      <mc:Choice Requires="wps">
+                        <w:drawing>
+                          <wp:anchor distT="0" distB="0" distL="114300" distR="114300" simplePos="0" relativeHeight="251737088" behindDoc="0" locked="0" layoutInCell="1" allowOverlap="1" wp14:anchorId="43D89C25" wp14:editId="243264C1">
+                            <wp:simplePos x="0" y="0"/>
+                            <wp:positionH relativeFrom="column">
+                              <wp:posOffset>403225</wp:posOffset>
+                            </wp:positionH>
+                            <wp:positionV relativeFrom="paragraph">
+                              <wp:posOffset>-10795</wp:posOffset>
+                            </wp:positionV>
+                            <wp:extent cx="195943" cy="249382"/>
+                            <wp:effectExtent l="57150" t="19050" r="0" b="93980"/>
+                            <wp:wrapNone/>
+                            <wp:docPr id="34" name="Oval 34"/>
+                            <wp:cNvGraphicFramePr/>
+                            <a:graphic xmlns:a="http://schemas.openxmlformats.org/drawingml/2006/main">
+                              <a:graphicData uri="http://schemas.microsoft.com/office/word/2010/wordprocessingShape">
+                                <wps:wsp>
+                                  <wps:cNvSpPr/>
+                                  <wps:spPr>
+                                    <a:xfrm>
+                                      <a:off x="0" y="0"/>
+                                      <a:ext cx="195943" cy="249382"/>
+                                    </a:xfrm>
+                                    <a:prstGeom prst="ellipse">
+                                      <a:avLst/>
+                                    </a:prstGeom>
+                                    <a:noFill/>
+                                    <a:ln>
+                                      <a:solidFill>
+                                        <a:srgbClr val="FF0000"/>
+                                      </a:solidFill>
+                                    </a:ln>
+                                  </wps:spPr>
+                                  <wps:style>
+                                    <a:lnRef idx="1">
+                                      <a:schemeClr val="accent1"/>
+                                    </a:lnRef>
+                                    <a:fillRef idx="3">
+                                      <a:schemeClr val="accent1"/>
+                                    </a:fillRef>
+                                    <a:effectRef idx="2">
+                                      <a:schemeClr val="accent1"/>
+                                    </a:effectRef>
+                                    <a:fontRef idx="minor">
+                                      <a:schemeClr val="lt1"/>
+                                    </a:fontRef>
+                                  </wps:style>
+                                  <wps:bodyPr rot="0" spcFirstLastPara="0" vertOverflow="overflow" horzOverflow="overflow" vert="horz" wrap="square" lIns="91440" tIns="45720" rIns="91440" bIns="45720" numCol="1" spcCol="0" rtlCol="0" fromWordArt="0" anchor="ctr" anchorCtr="0" forceAA="0" compatLnSpc="1">
+                                    <a:prstTxWarp prst="textNoShape">
+                                      <a:avLst/>
+                                    </a:prstTxWarp>
+                                    <a:noAutofit/>
+                                  </wps:bodyPr>
+                                </wps:wsp>
+                              </a:graphicData>
+                            </a:graphic>
+                            <wp14:sizeRelH relativeFrom="margin">
+                              <wp14:pctWidth>0</wp14:pctWidth>
+                            </wp14:sizeRelH>
+                            <wp14:sizeRelV relativeFrom="margin">
+                              <wp14:pctHeight>0</wp14:pctHeight>
+                            </wp14:sizeRelV>
+                          </wp:anchor>
+                        </w:drawing>
+                      </mc:Choice>
+                      <mc:Fallback>
+                        <w:pict>
+                          <v:oval w14:anchorId="0039998B" id="Oval 34" o:spid="_x0000_s1026" style="position:absolute;margin-left:31.75pt;margin-top:-.85pt;width:15.45pt;height:19.65pt;z-index:251737088;visibility:visible;mso-wrap-style:square;mso-width-percent:0;mso-height-percent:0;mso-wrap-distance-left:9pt;mso-wrap-distance-top:0;mso-wrap-distance-right:9pt;mso-wrap-distance-bottom:0;mso-position-horizontal:absolute;mso-position-horizontal-relative:text;mso-position-vertical:absolute;mso-position-vertical-relative:text;mso-width-percent:0;mso-height-percent:0;mso-width-relative:margin;mso-height-relative:margin;v-text-anchor:middle" o:gfxdata="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" filled="f" strokecolor="red">
+                            <v:shadow on="t" color="black" opacity="22937f" origin=",.5" offset="0,.63889mm"/>
+                          </v:oval>
+                        </w:pict>
+                      </mc:Fallback>
+                    </mc:AlternateContent>
+                  </w:r>
                   <w:r>
                     <w:t>C  3  2  1  0</w:t>
                   </w:r>
@@ -7089,7 +8211,43 @@
               <w:spacing w:line="240" w:lineRule="auto"/>
             </w:pPr>
             <w:r>
-              <w:t>Add your own tool</w:t>
+              <w:t>Dependency</w:t>
+            </w:r>
+          </w:p>
+          <w:p>
+            <w:pPr>
+              <w:widowControl w:val="0"/>
+              <w:spacing w:line="240" w:lineRule="auto"/>
+            </w:pPr>
+            <w:r>
+              <w:t>Injection,</w:t>
+            </w:r>
+          </w:p>
+          <w:p>
+            <w:pPr>
+              <w:widowControl w:val="0"/>
+              <w:spacing w:line="240" w:lineRule="auto"/>
+            </w:pPr>
+            <w:r>
+              <w:t>Inversion of control,</w:t>
+            </w:r>
+          </w:p>
+          <w:p>
+            <w:pPr>
+              <w:widowControl w:val="0"/>
+              <w:spacing w:line="240" w:lineRule="auto"/>
+            </w:pPr>
+            <w:r>
+              <w:t>Unity</w:t>
+            </w:r>
+          </w:p>
+          <w:p>
+            <w:pPr>
+              <w:widowControl w:val="0"/>
+              <w:spacing w:line="240" w:lineRule="auto"/>
+            </w:pPr>
+            <w:r>
+              <w:t>Containers</w:t>
             </w:r>
           </w:p>
         </w:tc>
@@ -7199,14 +8357,8 @@
                     <w:spacing w:line="240" w:lineRule="auto"/>
                   </w:pPr>
                   <w:r>
-                    <w:t>Add your own resource(s):</w:t>
-                  </w:r>
-                </w:p>
-                <w:p>
-                  <w:pPr>
-                    <w:widowControl w:val="0"/>
-                    <w:spacing w:line="240" w:lineRule="auto"/>
-                  </w:pPr>
+                    <w:t>https://www.tutorialsteacher.com/ioc/lifetime-manager-in-unity-container</w:t>
+                  </w:r>
                 </w:p>
               </w:tc>
               <w:tc>
@@ -7226,6 +8378,81 @@
                     <w:spacing w:line="240" w:lineRule="auto"/>
                     <w:jc w:val="center"/>
                   </w:pPr>
+                  <w:r>
+                    <w:rPr>
+                      <w:noProof/>
+                      <w:lang w:val="en-US"/>
+                    </w:rPr>
+                    <mc:AlternateContent>
+                      <mc:Choice Requires="wps">
+                        <w:drawing>
+                          <wp:anchor distT="0" distB="0" distL="114300" distR="114300" simplePos="0" relativeHeight="251718656" behindDoc="0" locked="0" layoutInCell="1" allowOverlap="1" wp14:anchorId="6F61BE18" wp14:editId="16463EDB">
+                            <wp:simplePos x="0" y="0"/>
+                            <wp:positionH relativeFrom="column">
+                              <wp:posOffset>98425</wp:posOffset>
+                            </wp:positionH>
+                            <wp:positionV relativeFrom="paragraph">
+                              <wp:posOffset>-29845</wp:posOffset>
+                            </wp:positionV>
+                            <wp:extent cx="195943" cy="249382"/>
+                            <wp:effectExtent l="57150" t="19050" r="0" b="93980"/>
+                            <wp:wrapNone/>
+                            <wp:docPr id="26" name="Oval 26"/>
+                            <wp:cNvGraphicFramePr/>
+                            <a:graphic xmlns:a="http://schemas.openxmlformats.org/drawingml/2006/main">
+                              <a:graphicData uri="http://schemas.microsoft.com/office/word/2010/wordprocessingShape">
+                                <wps:wsp>
+                                  <wps:cNvSpPr/>
+                                  <wps:spPr>
+                                    <a:xfrm>
+                                      <a:off x="0" y="0"/>
+                                      <a:ext cx="195943" cy="249382"/>
+                                    </a:xfrm>
+                                    <a:prstGeom prst="ellipse">
+                                      <a:avLst/>
+                                    </a:prstGeom>
+                                    <a:noFill/>
+                                    <a:ln>
+                                      <a:solidFill>
+                                        <a:srgbClr val="FF0000"/>
+                                      </a:solidFill>
+                                    </a:ln>
+                                  </wps:spPr>
+                                  <wps:style>
+                                    <a:lnRef idx="1">
+                                      <a:schemeClr val="accent1"/>
+                                    </a:lnRef>
+                                    <a:fillRef idx="3">
+                                      <a:schemeClr val="accent1"/>
+                                    </a:fillRef>
+                                    <a:effectRef idx="2">
+                                      <a:schemeClr val="accent1"/>
+                                    </a:effectRef>
+                                    <a:fontRef idx="minor">
+                                      <a:schemeClr val="lt1"/>
+                                    </a:fontRef>
+                                  </wps:style>
+                                  <wps:bodyPr rot="0" spcFirstLastPara="0" vertOverflow="overflow" horzOverflow="overflow" vert="horz" wrap="square" lIns="91440" tIns="45720" rIns="91440" bIns="45720" numCol="1" spcCol="0" rtlCol="0" fromWordArt="0" anchor="ctr" anchorCtr="0" forceAA="0" compatLnSpc="1">
+                                    <a:prstTxWarp prst="textNoShape">
+                                      <a:avLst/>
+                                    </a:prstTxWarp>
+                                    <a:noAutofit/>
+                                  </wps:bodyPr>
+                                </wps:wsp>
+                              </a:graphicData>
+                            </a:graphic>
+                          </wp:anchor>
+                        </w:drawing>
+                      </mc:Choice>
+                      <mc:Fallback>
+                        <w:pict>
+                          <v:oval w14:anchorId="573023B6" id="Oval 26" o:spid="_x0000_s1026" style="position:absolute;margin-left:7.75pt;margin-top:-2.35pt;width:15.45pt;height:19.65pt;z-index:251718656;visibility:visible;mso-wrap-style:square;mso-wrap-distance-left:9pt;mso-wrap-distance-top:0;mso-wrap-distance-right:9pt;mso-wrap-distance-bottom:0;mso-position-horizontal:absolute;mso-position-horizontal-relative:text;mso-position-vertical:absolute;mso-position-vertical-relative:text;v-text-anchor:middle" o:gfxdata="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" filled="f" strokecolor="red">
+                            <v:shadow on="t" color="black" opacity="22937f" origin=",.5" offset="0,.63889mm"/>
+                          </v:oval>
+                        </w:pict>
+                      </mc:Fallback>
+                    </mc:AlternateContent>
+                  </w:r>
                   <w:r>
                     <w:t>C  3  2  1  0</w:t>
                   </w:r>
@@ -9199,6 +10426,15 @@
 </file>
 
 <file path=customXml/item1.xml><?xml version="1.0" encoding="utf-8"?>
+<p:properties xmlns:p="http://schemas.microsoft.com/office/2006/metadata/properties" xmlns:xsi="http://www.w3.org/2001/XMLSchema-instance" xmlns:pc="http://schemas.microsoft.com/office/infopath/2007/PartnerControls">
+  <documentManagement>
+    <_ip_UnifiedCompliancePolicyUIAction xmlns="http://schemas.microsoft.com/sharepoint/v3" xsi:nil="true"/>
+    <_ip_UnifiedCompliancePolicyProperties xmlns="http://schemas.microsoft.com/sharepoint/v3" xsi:nil="true"/>
+  </documentManagement>
+</p:properties>
+</file>
+
+<file path=customXml/item2.xml><?xml version="1.0" encoding="utf-8"?>
 <ct:contentTypeSchema xmlns:ct="http://schemas.microsoft.com/office/2006/metadata/contentType" xmlns:ma="http://schemas.microsoft.com/office/2006/metadata/properties/metaAttributes" ct:_="" ma:_="" ma:contentTypeName="Document" ma:contentTypeID="0x010100DDA1060B104D3E459834B652DD62431F" ma:contentTypeVersion="11" ma:contentTypeDescription="Create a new document." ma:contentTypeScope="" ma:versionID="b2d1ee0d6f1b8c7d8036cfefa6dd5298">
   <xsd:schema xmlns:xsd="http://www.w3.org/2001/XMLSchema" xmlns:xs="http://www.w3.org/2001/XMLSchema" xmlns:p="http://schemas.microsoft.com/office/2006/metadata/properties" xmlns:ns1="http://schemas.microsoft.com/sharepoint/v3" xmlns:ns3="8f1e66d3-5930-4467-a63b-925403c06097" targetNamespace="http://schemas.microsoft.com/office/2006/metadata/properties" ma:root="true" ma:fieldsID="3c99160c2257e47eac25263fd927e8e1" ns1:_="" ns3:_="">
     <xsd:import namespace="http://schemas.microsoft.com/sharepoint/v3"/>
@@ -9393,7 +10629,7 @@
 </ct:contentTypeSchema>
 </file>
 
-<file path=customXml/item2.xml><?xml version="1.0" encoding="utf-8"?>
+<file path=customXml/item3.xml><?xml version="1.0" encoding="utf-8"?>
 <?mso-contentType ?>
 <FormTemplates xmlns="http://schemas.microsoft.com/sharepoint/v3/contenttype/forms">
   <Display>DocumentLibraryForm</Display>
@@ -9402,16 +10638,24 @@
 </FormTemplates>
 </file>
 
-<file path=customXml/item3.xml><?xml version="1.0" encoding="utf-8"?>
-<p:properties xmlns:p="http://schemas.microsoft.com/office/2006/metadata/properties" xmlns:xsi="http://www.w3.org/2001/XMLSchema-instance" xmlns:pc="http://schemas.microsoft.com/office/infopath/2007/PartnerControls">
-  <documentManagement>
-    <_ip_UnifiedCompliancePolicyUIAction xmlns="http://schemas.microsoft.com/sharepoint/v3" xsi:nil="true"/>
-    <_ip_UnifiedCompliancePolicyProperties xmlns="http://schemas.microsoft.com/sharepoint/v3" xsi:nil="true"/>
-  </documentManagement>
-</p:properties>
+<file path=customXml/itemProps1.xml><?xml version="1.0" encoding="utf-8"?>
+<ds:datastoreItem xmlns:ds="http://schemas.openxmlformats.org/officeDocument/2006/customXml" ds:itemID="{1F599F93-C2D1-40C0-9F26-3974C7A246C6}">
+  <ds:schemaRefs>
+    <ds:schemaRef ds:uri="http://purl.org/dc/dcmitype/"/>
+    <ds:schemaRef ds:uri="http://schemas.microsoft.com/office/infopath/2007/PartnerControls"/>
+    <ds:schemaRef ds:uri="http://purl.org/dc/elements/1.1/"/>
+    <ds:schemaRef ds:uri="http://schemas.microsoft.com/office/2006/metadata/properties"/>
+    <ds:schemaRef ds:uri="http://schemas.microsoft.com/sharepoint/v3"/>
+    <ds:schemaRef ds:uri="http://purl.org/dc/terms/"/>
+    <ds:schemaRef ds:uri="http://schemas.microsoft.com/office/2006/documentManagement/types"/>
+    <ds:schemaRef ds:uri="http://schemas.openxmlformats.org/package/2006/metadata/core-properties"/>
+    <ds:schemaRef ds:uri="8f1e66d3-5930-4467-a63b-925403c06097"/>
+    <ds:schemaRef ds:uri="http://www.w3.org/XML/1998/namespace"/>
+  </ds:schemaRefs>
+</ds:datastoreItem>
 </file>
 
-<file path=customXml/itemProps1.xml><?xml version="1.0" encoding="utf-8"?>
+<file path=customXml/itemProps2.xml><?xml version="1.0" encoding="utf-8"?>
 <ds:datastoreItem xmlns:ds="http://schemas.openxmlformats.org/officeDocument/2006/customXml" ds:itemID="{EF8A9BCE-7B1B-4B44-A46E-462A33C8D5F8}">
   <ds:schemaRefs>
     <ds:schemaRef ds:uri="http://schemas.microsoft.com/office/2006/metadata/contentType"/>
@@ -9430,27 +10674,10 @@
 </ds:datastoreItem>
 </file>
 
-<file path=customXml/itemProps2.xml><?xml version="1.0" encoding="utf-8"?>
+<file path=customXml/itemProps3.xml><?xml version="1.0" encoding="utf-8"?>
 <ds:datastoreItem xmlns:ds="http://schemas.openxmlformats.org/officeDocument/2006/customXml" ds:itemID="{C6F25FE3-7E93-43D3-8D7B-1A9A5578C854}">
   <ds:schemaRefs>
     <ds:schemaRef ds:uri="http://schemas.microsoft.com/sharepoint/v3/contenttype/forms"/>
   </ds:schemaRefs>
 </ds:datastoreItem>
-</file>
-
-<file path=customXml/itemProps3.xml><?xml version="1.0" encoding="utf-8"?>
-<ds:datastoreItem xmlns:ds="http://schemas.openxmlformats.org/officeDocument/2006/customXml" ds:itemID="{1F599F93-C2D1-40C0-9F26-3974C7A246C6}">
-  <ds:schemaRefs>
-    <ds:schemaRef ds:uri="http://purl.org/dc/elements/1.1/"/>
-    <ds:schemaRef ds:uri="http://schemas.microsoft.com/office/2006/metadata/properties"/>
-    <ds:schemaRef ds:uri="http://schemas.microsoft.com/office/2006/documentManagement/types"/>
-    <ds:schemaRef ds:uri="http://schemas.microsoft.com/sharepoint/v3"/>
-    <ds:schemaRef ds:uri="http://purl.org/dc/terms/"/>
-    <ds:schemaRef ds:uri="8f1e66d3-5930-4467-a63b-925403c06097"/>
-    <ds:schemaRef ds:uri="http://purl.org/dc/dcmitype/"/>
-    <ds:schemaRef ds:uri="http://schemas.microsoft.com/office/infopath/2007/PartnerControls"/>
-    <ds:schemaRef ds:uri="http://schemas.openxmlformats.org/package/2006/metadata/core-properties"/>
-    <ds:schemaRef ds:uri="http://www.w3.org/XML/1998/namespace"/>
-  </ds:schemaRefs>
-</ds:datastoreItem>
 </file>
</xml_diff>